<commit_message>
Updated eighth lab work documentation
</commit_message>
<xml_diff>
--- a/8/Lab work 8.docx
+++ b/8/Lab work 8.docx
@@ -44,7 +44,6 @@
         <w:t xml:space="preserve">ударственный технический университет”</w:t>
       </w:r>
       <w:r/>
-      <w:r/>
     </w:p>
     <w:p>
       <w:pPr>
@@ -57,7 +56,6 @@
         </w:rPr>
         <w:t xml:space="preserve">Кафедра “Прикладной математики и информатики”</w:t>
       </w:r>
-      <w:r/>
       <w:r/>
     </w:p>
     <w:p>
@@ -137,6 +135,7 @@
           <w:rFonts w:ascii="Noto Serif" w:hAnsi="Noto Serif" w:cs="Noto Serif" w:eastAsia="Noto Serif"/>
         </w:rPr>
       </w:r>
+      <w:r/>
     </w:p>
     <w:p>
       <w:pPr>
@@ -210,19 +209,7 @@
           <w:rFonts w:ascii="Noto Serif" w:hAnsi="Noto Serif" w:cs="Noto Serif" w:eastAsia="Noto Serif"/>
           <w:sz w:val="24"/>
         </w:rPr>
-      </w:r>
-      <w:r>
-        <w:rPr>
-          <w:rFonts w:ascii="Noto Serif" w:hAnsi="Noto Serif" w:cs="Noto Serif" w:eastAsia="Noto Serif"/>
-          <w:sz w:val="24"/>
-        </w:rPr>
         <w:t xml:space="preserve">Программирование с применением функций</w:t>
-      </w:r>
-      <w:r>
-        <w:rPr>
-          <w:rFonts w:ascii="Noto Serif" w:hAnsi="Noto Serif" w:cs="Noto Serif" w:eastAsia="Noto Serif"/>
-          <w:sz w:val="24"/>
-        </w:rPr>
       </w:r>
       <w:r>
         <w:rPr>
@@ -353,7 +340,6 @@
         <w:t xml:space="preserve">Выполнил студент гр. ФИТ-212</w:t>
       </w:r>
       <w:r/>
-      <w:r/>
     </w:p>
     <w:p>
       <w:pPr>
@@ -411,7 +397,6 @@
         </w:rPr>
         <w:t xml:space="preserve">Ст. преподаватель Федотова И. В.</w:t>
       </w:r>
-      <w:r/>
       <w:r/>
     </w:p>
     <w:p>
@@ -634,15 +619,7 @@
           <w:u w:val="none"/>
         </w:rPr>
       </w:r>
-      <w:r>
-        <w:rPr>
-          <w:rFonts w:ascii="Noto Serif" w:hAnsi="Noto Serif" w:cs="Noto Serif" w:eastAsia="Noto Serif"/>
-          <w:b w:val="false"/>
-          <w:sz w:val="24"/>
-          <w:highlight w:val="none"/>
-          <w:u w:val="none"/>
-        </w:rPr>
-      </w:r>
+      <w:r/>
     </w:p>
     <w:p>
       <w:pPr>
@@ -681,12 +658,6 @@
         <w:rPr>
           <w:rFonts w:ascii="Noto Serif" w:hAnsi="Noto Serif" w:cs="Noto Serif" w:eastAsia="Noto Serif"/>
           <w:sz w:val="24"/>
-          <w:highlight w:val="none"/>
-        </w:rPr>
-      </w:r>
-      <w:r>
-        <w:rPr>
-          <w:rFonts w:ascii="Noto Serif" w:hAnsi="Noto Serif" w:cs="Noto Serif" w:eastAsia="Noto Serif"/>
           <w:highlight w:val="none"/>
         </w:rPr>
       </w:r>
@@ -846,6 +817,7 @@
           <w:highlight w:val="none"/>
         </w:rPr>
       </w:r>
+      <w:r/>
     </w:p>
     <w:p>
       <w:pPr>
@@ -931,6 +903,7 @@
           <w:highlight w:val="none"/>
         </w:rPr>
       </w:r>
+      <w:r/>
     </w:p>
     <w:p>
       <w:pPr>
@@ -959,7 +932,7 @@
                   <a:graphicData uri="http://schemas.openxmlformats.org/drawingml/2006/picture">
                     <pic:pic xmlns:pic="http://schemas.openxmlformats.org/drawingml/2006/picture">
                       <pic:nvPicPr>
-                        <pic:cNvPr id="1329169220" name="" hidden="0"/>
+                        <pic:cNvPr id="1456407488" name="" hidden="0"/>
                         <pic:cNvPicPr>
                           <a:picLocks noChangeAspect="1"/>
                         </pic:cNvPicPr>
@@ -1016,6 +989,7 @@
           <w:highlight w:val="none"/>
         </w:rPr>
       </w:r>
+      <w:r/>
     </w:p>
     <w:p>
       <w:pPr>
@@ -1082,7 +1056,7 @@
                       <pic:spPr bwMode="auto">
                         <a:xfrm>
                           <a:off x="0" y="0"/>
-                          <a:ext cx="5940424" cy="2079148"/>
+                          <a:ext cx="5940424" cy="2079147"/>
                         </a:xfrm>
                         <a:prstGeom prst="rect">
                           <a:avLst/>
@@ -1162,7 +1136,7 @@
                       <pic:spPr bwMode="auto">
                         <a:xfrm>
                           <a:off x="0" y="0"/>
-                          <a:ext cx="5940424" cy="2079148"/>
+                          <a:ext cx="5940424" cy="2079147"/>
                         </a:xfrm>
                         <a:prstGeom prst="rect">
                           <a:avLst/>
@@ -1242,7 +1216,7 @@
                       <pic:spPr bwMode="auto">
                         <a:xfrm>
                           <a:off x="0" y="0"/>
-                          <a:ext cx="5940424" cy="2079148"/>
+                          <a:ext cx="5940424" cy="2079147"/>
                         </a:xfrm>
                         <a:prstGeom prst="rect">
                           <a:avLst/>
@@ -1308,7 +1282,7 @@
                   <a:graphicData uri="http://schemas.openxmlformats.org/drawingml/2006/picture">
                     <pic:pic xmlns:pic="http://schemas.openxmlformats.org/drawingml/2006/picture">
                       <pic:nvPicPr>
-                        <pic:cNvPr id="410630629" name="" hidden="0"/>
+                        <pic:cNvPr id="1266671500" name="" hidden="0"/>
                         <pic:cNvPicPr>
                           <a:picLocks noChangeAspect="1"/>
                         </pic:cNvPicPr>
@@ -1494,7 +1468,7 @@
               <m:endChr m:val=""/>
               <m:ctrlPr>
                 <w:rPr>
-                  <w:rFonts w:ascii="Cambria Math" w:hAnsi="Cambria Math" w:cs="Cambria Math" w:eastAsia="Cambria Math" w:hint="default"/>
+                  <w:rFonts w:ascii="Cambria Math" w:hAnsi="Cambria Math" w:cs="Cambria Math" w:eastAsia="Cambria Math"/>
                   <w:i/>
                 </w:rPr>
               </m:ctrlPr>
@@ -1509,7 +1483,7 @@
                   <m:rSpRule/>
                   <m:ctrlPr>
                     <w:rPr>
-                      <w:rFonts w:ascii="Cambria Math" w:hAnsi="Cambria Math" w:cs="Cambria Math" w:eastAsia="Cambria Math" w:hint="default"/>
+                      <w:rFonts w:ascii="Cambria Math" w:hAnsi="Cambria Math" w:cs="Cambria Math" w:eastAsia="Cambria Math"/>
                       <w:i/>
                     </w:rPr>
                   </m:ctrlPr>
@@ -1522,7 +1496,7 @@
                       <m:limLoc m:val="undOvr"/>
                       <m:ctrlPr>
                         <w:rPr>
-                          <w:rFonts w:ascii="Cambria Math" w:hAnsi="Cambria Math" w:cs="Cambria Math" w:eastAsia="Cambria Math" w:hint="default"/>
+                          <w:rFonts w:ascii="Cambria Math" w:hAnsi="Cambria Math" w:cs="Cambria Math" w:eastAsia="Cambria Math"/>
                           <w:i/>
                           <w:strike w:val="false"/>
                           <w:sz w:val="22"/>
@@ -1628,7 +1602,7 @@
                       <m:limLoc m:val="undOvr"/>
                       <m:ctrlPr>
                         <w:rPr>
-                          <w:rFonts w:ascii="Cambria Math" w:hAnsi="Cambria Math" w:cs="Cambria Math" w:eastAsia="Cambria Math" w:hint="default"/>
+                          <w:rFonts w:ascii="Cambria Math" w:hAnsi="Cambria Math" w:cs="Cambria Math" w:eastAsia="Cambria Math"/>
                           <w:i/>
                           <w:strike w:val="false"/>
                           <w:sz w:val="22"/>
@@ -1719,7 +1693,7 @@
                       <m:limLoc m:val="undOvr"/>
                       <m:ctrlPr>
                         <w:rPr>
-                          <w:rFonts w:ascii="Cambria Math" w:hAnsi="Cambria Math" w:cs="Cambria Math" w:eastAsia="Cambria Math" w:hint="default"/>
+                          <w:rFonts w:ascii="Cambria Math" w:hAnsi="Cambria Math" w:cs="Cambria Math" w:eastAsia="Cambria Math"/>
                           <w:i/>
                           <w:strike w:val="false"/>
                           <w:sz w:val="22"/>
@@ -1834,16 +1808,7 @@
           <w:u w:val="none"/>
         </w:rPr>
       </w:r>
-      <w:r>
-        <w:rPr>
-          <w:rFonts w:ascii="Noto Serif" w:hAnsi="Noto Serif" w:cs="Noto Serif" w:eastAsia="Noto Serif"/>
-          <w:b w:val="false"/>
-          <w:i w:val="false"/>
-          <w:sz w:val="24"/>
-          <w:highlight w:val="none"/>
-          <w:u w:val="none"/>
-        </w:rPr>
-      </w:r>
+      <w:r/>
     </w:p>
     <w:p>
       <w:pPr>
@@ -1893,12 +1858,6 @@
           <w:rFonts w:ascii="Noto Serif" w:hAnsi="Noto Serif" w:cs="Noto Serif" w:eastAsia="Noto Serif"/>
           <w:highlight w:val="none"/>
         </w:rPr>
-      </w:r>
-      <w:r>
-        <w:rPr>
-          <w:rFonts w:ascii="Noto Serif" w:hAnsi="Noto Serif" w:cs="Noto Serif" w:eastAsia="Noto Serif"/>
-          <w:highlight w:val="none"/>
-        </w:rPr>
         <mc:AlternateContent>
           <mc:Choice Requires="wpg">
             <w:drawing>
@@ -1926,7 +1885,7 @@
                       <pic:spPr bwMode="auto">
                         <a:xfrm>
                           <a:off x="0" y="0"/>
-                          <a:ext cx="5940424" cy="3742467"/>
+                          <a:ext cx="5940424" cy="3742466"/>
                         </a:xfrm>
                         <a:prstGeom prst="rect">
                           <a:avLst/>
@@ -2050,10 +2009,11 @@
           <w:highlight w:val="none"/>
         </w:rPr>
       </w:r>
+      <w:r/>
     </w:p>
     <w:p>
       <w:pPr>
-        <w:shd w:val="nil"/>
+        <w:shd w:val="nil" w:color="auto"/>
         <w:rPr>
           <w:rFonts w:ascii="Noto Serif" w:hAnsi="Noto Serif" w:cs="Noto Serif" w:eastAsia="Noto Serif"/>
           <w:highlight w:val="none"/>
@@ -2072,6 +2032,7 @@
           <w:highlight w:val="none"/>
         </w:rPr>
       </w:r>
+      <w:r/>
     </w:p>
     <w:p>
       <w:pPr>
@@ -2138,7 +2099,7 @@
                       <pic:spPr bwMode="auto">
                         <a:xfrm>
                           <a:off x="0" y="0"/>
-                          <a:ext cx="5940424" cy="2079148"/>
+                          <a:ext cx="5940424" cy="2079147"/>
                         </a:xfrm>
                         <a:prstGeom prst="rect">
                           <a:avLst/>
@@ -2182,6 +2143,7 @@
           <w:sz w:val="24"/>
         </w:rPr>
       </w:r>
+      <w:r/>
     </w:p>
     <w:sectPr>
       <w:footnotePr/>
@@ -2203,7 +2165,6 @@
       <w:pPr>
         <w:spacing w:lineRule="auto" w:line="240" w:after="0"/>
       </w:pPr>
-      <w:r/>
       <w:r>
         <w:separator/>
       </w:r>
@@ -2215,7 +2176,6 @@
       <w:pPr>
         <w:spacing w:lineRule="auto" w:line="240" w:after="0"/>
       </w:pPr>
-      <w:r/>
       <w:r>
         <w:continuationSeparator/>
       </w:r>
@@ -2232,7 +2192,6 @@
       <w:pPr>
         <w:spacing w:lineRule="auto" w:line="240" w:after="0"/>
       </w:pPr>
-      <w:r/>
       <w:r>
         <w:separator/>
       </w:r>
@@ -2244,7 +2203,6 @@
       <w:pPr>
         <w:spacing w:lineRule="auto" w:line="240" w:after="0"/>
       </w:pPr>
-      <w:r/>
       <w:r>
         <w:continuationSeparator/>
       </w:r>
@@ -2410,11 +2368,11 @@
     <w:lsdException w:name="Bibliography" w:uiPriority="37"/>
     <w:lsdException w:name="TOC Heading" w:uiPriority="39" w:qFormat="1"/>
   </w:latentStyles>
-  <w:style w:type="paragraph" w:styleId="11">
+  <w:style w:type="paragraph" w:styleId="634">
     <w:name w:val="Heading 1"/>
-    <w:basedOn w:val="598"/>
-    <w:next w:val="598"/>
-    <w:link w:val="12"/>
+    <w:basedOn w:val="810"/>
+    <w:next w:val="810"/>
+    <w:link w:val="635"/>
     <w:qFormat/>
     <w:uiPriority w:val="9"/>
     <w:rPr>
@@ -2429,10 +2387,9 @@
       <w:outlineLvl w:val="0"/>
     </w:pPr>
   </w:style>
-  <w:style w:type="character" w:styleId="12">
+  <w:style w:type="character" w:styleId="635">
     <w:name w:val="Heading 1 Char"/>
-    <w:basedOn w:val="9"/>
-    <w:link w:val="11"/>
+    <w:link w:val="634"/>
     <w:uiPriority w:val="9"/>
     <w:rPr>
       <w:rFonts w:ascii="Arial" w:hAnsi="Arial" w:cs="Arial" w:eastAsia="Arial"/>
@@ -2440,11 +2397,11 @@
       <w:szCs w:val="40"/>
     </w:rPr>
   </w:style>
-  <w:style w:type="paragraph" w:styleId="13">
+  <w:style w:type="paragraph" w:styleId="636">
     <w:name w:val="Heading 2"/>
-    <w:basedOn w:val="598"/>
-    <w:next w:val="598"/>
-    <w:link w:val="14"/>
+    <w:basedOn w:val="810"/>
+    <w:next w:val="810"/>
+    <w:link w:val="637"/>
     <w:qFormat/>
     <w:uiPriority w:val="9"/>
     <w:unhideWhenUsed/>
@@ -2459,21 +2416,20 @@
       <w:outlineLvl w:val="1"/>
     </w:pPr>
   </w:style>
-  <w:style w:type="character" w:styleId="14">
+  <w:style w:type="character" w:styleId="637">
     <w:name w:val="Heading 2 Char"/>
-    <w:basedOn w:val="9"/>
-    <w:link w:val="13"/>
+    <w:link w:val="636"/>
     <w:uiPriority w:val="9"/>
     <w:rPr>
       <w:rFonts w:ascii="Arial" w:hAnsi="Arial" w:cs="Arial" w:eastAsia="Arial"/>
       <w:sz w:val="34"/>
     </w:rPr>
   </w:style>
-  <w:style w:type="paragraph" w:styleId="15">
+  <w:style w:type="paragraph" w:styleId="638">
     <w:name w:val="Heading 3"/>
-    <w:basedOn w:val="598"/>
-    <w:next w:val="598"/>
-    <w:link w:val="16"/>
+    <w:basedOn w:val="810"/>
+    <w:next w:val="810"/>
+    <w:link w:val="639"/>
     <w:qFormat/>
     <w:uiPriority w:val="9"/>
     <w:unhideWhenUsed/>
@@ -2489,10 +2445,9 @@
       <w:outlineLvl w:val="2"/>
     </w:pPr>
   </w:style>
-  <w:style w:type="character" w:styleId="16">
+  <w:style w:type="character" w:styleId="639">
     <w:name w:val="Heading 3 Char"/>
-    <w:basedOn w:val="9"/>
-    <w:link w:val="15"/>
+    <w:link w:val="638"/>
     <w:uiPriority w:val="9"/>
     <w:rPr>
       <w:rFonts w:ascii="Arial" w:hAnsi="Arial" w:cs="Arial" w:eastAsia="Arial"/>
@@ -2500,11 +2455,11 @@
       <w:szCs w:val="30"/>
     </w:rPr>
   </w:style>
-  <w:style w:type="paragraph" w:styleId="17">
+  <w:style w:type="paragraph" w:styleId="640">
     <w:name w:val="Heading 4"/>
-    <w:basedOn w:val="598"/>
-    <w:next w:val="598"/>
-    <w:link w:val="18"/>
+    <w:basedOn w:val="810"/>
+    <w:next w:val="810"/>
+    <w:link w:val="641"/>
     <w:qFormat/>
     <w:uiPriority w:val="9"/>
     <w:unhideWhenUsed/>
@@ -2522,10 +2477,9 @@
       <w:outlineLvl w:val="3"/>
     </w:pPr>
   </w:style>
-  <w:style w:type="character" w:styleId="18">
+  <w:style w:type="character" w:styleId="641">
     <w:name w:val="Heading 4 Char"/>
-    <w:basedOn w:val="9"/>
-    <w:link w:val="17"/>
+    <w:link w:val="640"/>
     <w:uiPriority w:val="9"/>
     <w:rPr>
       <w:rFonts w:ascii="Arial" w:hAnsi="Arial" w:cs="Arial" w:eastAsia="Arial"/>
@@ -2535,11 +2489,11 @@
       <w:szCs w:val="26"/>
     </w:rPr>
   </w:style>
-  <w:style w:type="paragraph" w:styleId="19">
+  <w:style w:type="paragraph" w:styleId="642">
     <w:name w:val="Heading 5"/>
-    <w:basedOn w:val="598"/>
-    <w:next w:val="598"/>
-    <w:link w:val="20"/>
+    <w:basedOn w:val="810"/>
+    <w:next w:val="810"/>
+    <w:link w:val="643"/>
     <w:qFormat/>
     <w:uiPriority w:val="9"/>
     <w:unhideWhenUsed/>
@@ -2557,10 +2511,9 @@
       <w:outlineLvl w:val="4"/>
     </w:pPr>
   </w:style>
-  <w:style w:type="character" w:styleId="20">
+  <w:style w:type="character" w:styleId="643">
     <w:name w:val="Heading 5 Char"/>
-    <w:basedOn w:val="9"/>
-    <w:link w:val="19"/>
+    <w:link w:val="642"/>
     <w:uiPriority w:val="9"/>
     <w:rPr>
       <w:rFonts w:ascii="Arial" w:hAnsi="Arial" w:cs="Arial" w:eastAsia="Arial"/>
@@ -2570,11 +2523,11 @@
       <w:szCs w:val="24"/>
     </w:rPr>
   </w:style>
-  <w:style w:type="paragraph" w:styleId="21">
+  <w:style w:type="paragraph" w:styleId="644">
     <w:name w:val="Heading 6"/>
-    <w:basedOn w:val="598"/>
-    <w:next w:val="598"/>
-    <w:link w:val="22"/>
+    <w:basedOn w:val="810"/>
+    <w:next w:val="810"/>
+    <w:link w:val="645"/>
     <w:qFormat/>
     <w:uiPriority w:val="9"/>
     <w:unhideWhenUsed/>
@@ -2592,10 +2545,9 @@
       <w:outlineLvl w:val="5"/>
     </w:pPr>
   </w:style>
-  <w:style w:type="character" w:styleId="22">
+  <w:style w:type="character" w:styleId="645">
     <w:name w:val="Heading 6 Char"/>
-    <w:basedOn w:val="9"/>
-    <w:link w:val="21"/>
+    <w:link w:val="644"/>
     <w:uiPriority w:val="9"/>
     <w:rPr>
       <w:rFonts w:ascii="Arial" w:hAnsi="Arial" w:cs="Arial" w:eastAsia="Arial"/>
@@ -2605,11 +2557,11 @@
       <w:szCs w:val="22"/>
     </w:rPr>
   </w:style>
-  <w:style w:type="paragraph" w:styleId="23">
+  <w:style w:type="paragraph" w:styleId="646">
     <w:name w:val="Heading 7"/>
-    <w:basedOn w:val="598"/>
-    <w:next w:val="598"/>
-    <w:link w:val="24"/>
+    <w:basedOn w:val="810"/>
+    <w:next w:val="810"/>
+    <w:link w:val="647"/>
     <w:qFormat/>
     <w:uiPriority w:val="9"/>
     <w:unhideWhenUsed/>
@@ -2629,10 +2581,9 @@
       <w:outlineLvl w:val="6"/>
     </w:pPr>
   </w:style>
-  <w:style w:type="character" w:styleId="24">
+  <w:style w:type="character" w:styleId="647">
     <w:name w:val="Heading 7 Char"/>
-    <w:basedOn w:val="9"/>
-    <w:link w:val="23"/>
+    <w:link w:val="646"/>
     <w:uiPriority w:val="9"/>
     <w:rPr>
       <w:rFonts w:ascii="Arial" w:hAnsi="Arial" w:cs="Arial" w:eastAsia="Arial"/>
@@ -2644,11 +2595,11 @@
       <w:szCs w:val="22"/>
     </w:rPr>
   </w:style>
-  <w:style w:type="paragraph" w:styleId="25">
+  <w:style w:type="paragraph" w:styleId="648">
     <w:name w:val="Heading 8"/>
-    <w:basedOn w:val="598"/>
-    <w:next w:val="598"/>
-    <w:link w:val="26"/>
+    <w:basedOn w:val="810"/>
+    <w:next w:val="810"/>
+    <w:link w:val="649"/>
     <w:qFormat/>
     <w:uiPriority w:val="9"/>
     <w:unhideWhenUsed/>
@@ -2666,10 +2617,9 @@
       <w:outlineLvl w:val="7"/>
     </w:pPr>
   </w:style>
-  <w:style w:type="character" w:styleId="26">
+  <w:style w:type="character" w:styleId="649">
     <w:name w:val="Heading 8 Char"/>
-    <w:basedOn w:val="9"/>
-    <w:link w:val="25"/>
+    <w:link w:val="648"/>
     <w:uiPriority w:val="9"/>
     <w:rPr>
       <w:rFonts w:ascii="Arial" w:hAnsi="Arial" w:cs="Arial" w:eastAsia="Arial"/>
@@ -2679,11 +2629,11 @@
       <w:szCs w:val="22"/>
     </w:rPr>
   </w:style>
-  <w:style w:type="paragraph" w:styleId="27">
+  <w:style w:type="paragraph" w:styleId="650">
     <w:name w:val="Heading 9"/>
-    <w:basedOn w:val="598"/>
-    <w:next w:val="598"/>
-    <w:link w:val="28"/>
+    <w:basedOn w:val="810"/>
+    <w:next w:val="810"/>
+    <w:link w:val="651"/>
     <w:qFormat/>
     <w:uiPriority w:val="9"/>
     <w:unhideWhenUsed/>
@@ -2701,10 +2651,9 @@
       <w:outlineLvl w:val="8"/>
     </w:pPr>
   </w:style>
-  <w:style w:type="character" w:styleId="28">
+  <w:style w:type="character" w:styleId="651">
     <w:name w:val="Heading 9 Char"/>
-    <w:basedOn w:val="9"/>
-    <w:link w:val="27"/>
+    <w:link w:val="650"/>
     <w:uiPriority w:val="9"/>
     <w:rPr>
       <w:rFonts w:ascii="Arial" w:hAnsi="Arial" w:cs="Arial" w:eastAsia="Arial"/>
@@ -2714,11 +2663,11 @@
       <w:szCs w:val="21"/>
     </w:rPr>
   </w:style>
-  <w:style w:type="paragraph" w:styleId="32">
+  <w:style w:type="paragraph" w:styleId="652">
     <w:name w:val="Title"/>
-    <w:basedOn w:val="598"/>
-    <w:next w:val="598"/>
-    <w:link w:val="33"/>
+    <w:basedOn w:val="810"/>
+    <w:next w:val="810"/>
+    <w:link w:val="653"/>
     <w:qFormat/>
     <w:uiPriority w:val="10"/>
     <w:rPr>
@@ -2730,21 +2679,20 @@
       <w:spacing w:after="200" w:before="300"/>
     </w:pPr>
   </w:style>
-  <w:style w:type="character" w:styleId="33">
+  <w:style w:type="character" w:styleId="653">
     <w:name w:val="Title Char"/>
-    <w:basedOn w:val="9"/>
-    <w:link w:val="32"/>
+    <w:link w:val="652"/>
     <w:uiPriority w:val="10"/>
     <w:rPr>
       <w:sz w:val="48"/>
       <w:szCs w:val="48"/>
     </w:rPr>
   </w:style>
-  <w:style w:type="paragraph" w:styleId="34">
+  <w:style w:type="paragraph" w:styleId="654">
     <w:name w:val="Subtitle"/>
-    <w:basedOn w:val="598"/>
-    <w:next w:val="598"/>
-    <w:link w:val="35"/>
+    <w:basedOn w:val="810"/>
+    <w:next w:val="810"/>
+    <w:link w:val="655"/>
     <w:qFormat/>
     <w:uiPriority w:val="11"/>
     <w:rPr>
@@ -2755,21 +2703,20 @@
       <w:spacing w:after="200" w:before="200"/>
     </w:pPr>
   </w:style>
-  <w:style w:type="character" w:styleId="35">
+  <w:style w:type="character" w:styleId="655">
     <w:name w:val="Subtitle Char"/>
-    <w:basedOn w:val="9"/>
-    <w:link w:val="34"/>
+    <w:link w:val="654"/>
     <w:uiPriority w:val="11"/>
     <w:rPr>
       <w:sz w:val="24"/>
       <w:szCs w:val="24"/>
     </w:rPr>
   </w:style>
-  <w:style w:type="paragraph" w:styleId="36">
+  <w:style w:type="paragraph" w:styleId="656">
     <w:name w:val="Quote"/>
-    <w:basedOn w:val="598"/>
-    <w:next w:val="598"/>
-    <w:link w:val="37"/>
+    <w:basedOn w:val="810"/>
+    <w:next w:val="810"/>
+    <w:link w:val="657"/>
     <w:qFormat/>
     <w:uiPriority w:val="29"/>
     <w:rPr>
@@ -2779,19 +2726,19 @@
       <w:ind w:left="720" w:right="720"/>
     </w:pPr>
   </w:style>
-  <w:style w:type="character" w:styleId="37">
+  <w:style w:type="character" w:styleId="657">
     <w:name w:val="Quote Char"/>
-    <w:link w:val="36"/>
+    <w:link w:val="656"/>
     <w:uiPriority w:val="29"/>
     <w:rPr>
       <w:i/>
     </w:rPr>
   </w:style>
-  <w:style w:type="paragraph" w:styleId="38">
+  <w:style w:type="paragraph" w:styleId="658">
     <w:name w:val="Intense Quote"/>
-    <w:basedOn w:val="598"/>
-    <w:next w:val="598"/>
-    <w:link w:val="39"/>
+    <w:basedOn w:val="810"/>
+    <w:next w:val="810"/>
+    <w:link w:val="659"/>
     <w:qFormat/>
     <w:uiPriority w:val="30"/>
     <w:rPr>
@@ -2809,18 +2756,18 @@
       </w:pBdr>
     </w:pPr>
   </w:style>
-  <w:style w:type="character" w:styleId="39">
+  <w:style w:type="character" w:styleId="659">
     <w:name w:val="Intense Quote Char"/>
-    <w:link w:val="38"/>
+    <w:link w:val="658"/>
     <w:uiPriority w:val="30"/>
     <w:rPr>
       <w:i/>
     </w:rPr>
   </w:style>
-  <w:style w:type="paragraph" w:styleId="40">
+  <w:style w:type="paragraph" w:styleId="660">
     <w:name w:val="Header"/>
-    <w:basedOn w:val="598"/>
-    <w:link w:val="41"/>
+    <w:basedOn w:val="810"/>
+    <w:link w:val="661"/>
     <w:uiPriority w:val="99"/>
     <w:unhideWhenUsed/>
     <w:pPr>
@@ -2831,16 +2778,15 @@
       </w:tabs>
     </w:pPr>
   </w:style>
-  <w:style w:type="character" w:styleId="41">
+  <w:style w:type="character" w:styleId="661">
     <w:name w:val="Header Char"/>
-    <w:basedOn w:val="9"/>
-    <w:link w:val="40"/>
+    <w:link w:val="660"/>
     <w:uiPriority w:val="99"/>
   </w:style>
-  <w:style w:type="paragraph" w:styleId="42">
+  <w:style w:type="paragraph" w:styleId="662">
     <w:name w:val="Footer"/>
-    <w:basedOn w:val="598"/>
-    <w:link w:val="45"/>
+    <w:basedOn w:val="810"/>
+    <w:link w:val="665"/>
     <w:uiPriority w:val="99"/>
     <w:unhideWhenUsed/>
     <w:pPr>
@@ -2851,16 +2797,15 @@
       </w:tabs>
     </w:pPr>
   </w:style>
-  <w:style w:type="character" w:styleId="43">
+  <w:style w:type="character" w:styleId="663">
     <w:name w:val="Footer Char"/>
-    <w:basedOn w:val="9"/>
-    <w:link w:val="42"/>
+    <w:link w:val="662"/>
     <w:uiPriority w:val="99"/>
   </w:style>
-  <w:style w:type="paragraph" w:styleId="44">
+  <w:style w:type="paragraph" w:styleId="664">
     <w:name w:val="Caption"/>
-    <w:basedOn w:val="598"/>
-    <w:next w:val="598"/>
+    <w:basedOn w:val="810"/>
+    <w:next w:val="810"/>
     <w:qFormat/>
     <w:uiPriority w:val="35"/>
     <w:semiHidden/>
@@ -2876,15 +2821,15 @@
       <w:spacing w:lineRule="auto" w:line="276"/>
     </w:pPr>
   </w:style>
-  <w:style w:type="character" w:styleId="45">
+  <w:style w:type="character" w:styleId="665">
     <w:name w:val="Caption Char"/>
-    <w:basedOn w:val="44"/>
-    <w:link w:val="42"/>
+    <w:basedOn w:val="664"/>
+    <w:link w:val="662"/>
     <w:uiPriority w:val="99"/>
   </w:style>
-  <w:style w:type="table" w:styleId="46">
+  <w:style w:type="table" w:styleId="666">
     <w:name w:val="Table Grid"/>
-    <w:basedOn w:val="599"/>
+    <w:basedOn w:val="811"/>
     <w:uiPriority w:val="59"/>
     <w:pPr>
       <w:spacing w:lineRule="auto" w:line="240" w:after="0"/>
@@ -2907,9 +2852,9 @@
       </w:tblCellMar>
     </w:tblPr>
   </w:style>
-  <w:style w:type="table" w:styleId="47">
+  <w:style w:type="table" w:styleId="667">
     <w:name w:val="Table Grid Light"/>
-    <w:basedOn w:val="599"/>
+    <w:basedOn w:val="811"/>
     <w:uiPriority w:val="59"/>
     <w:pPr>
       <w:spacing w:lineRule="auto" w:line="240" w:after="0"/>
@@ -2932,9 +2877,9 @@
       </w:tblCellMar>
     </w:tblPr>
   </w:style>
-  <w:style w:type="table" w:styleId="48">
+  <w:style w:type="table" w:styleId="668">
     <w:name w:val="Plain Table 1"/>
-    <w:basedOn w:val="599"/>
+    <w:basedOn w:val="811"/>
     <w:uiPriority w:val="59"/>
     <w:pPr>
       <w:spacing w:lineRule="auto" w:line="240" w:after="0"/>
@@ -2999,9 +2944,9 @@
       </w:rPr>
     </w:tblStylePr>
   </w:style>
-  <w:style w:type="table" w:styleId="49">
+  <w:style w:type="table" w:styleId="669">
     <w:name w:val="Plain Table 2"/>
-    <w:basedOn w:val="599"/>
+    <w:basedOn w:val="811"/>
     <w:uiPriority w:val="59"/>
     <w:pPr>
       <w:spacing w:lineRule="auto" w:line="240" w:after="0"/>
@@ -3084,9 +3029,9 @@
       </w:rPr>
     </w:tblStylePr>
   </w:style>
-  <w:style w:type="table" w:styleId="50">
+  <w:style w:type="table" w:styleId="670">
     <w:name w:val="Plain Table 3"/>
-    <w:basedOn w:val="599"/>
+    <w:basedOn w:val="811"/>
     <w:uiPriority w:val="99"/>
     <w:pPr>
       <w:spacing w:lineRule="auto" w:line="240" w:after="0"/>
@@ -3161,9 +3106,9 @@
       </w:rPr>
     </w:tblStylePr>
   </w:style>
-  <w:style w:type="table" w:styleId="51">
+  <w:style w:type="table" w:styleId="671">
     <w:name w:val="Plain Table 4"/>
-    <w:basedOn w:val="599"/>
+    <w:basedOn w:val="811"/>
     <w:uiPriority w:val="99"/>
     <w:pPr>
       <w:spacing w:lineRule="auto" w:line="240" w:after="0"/>
@@ -3218,9 +3163,9 @@
       </w:rPr>
     </w:tblStylePr>
   </w:style>
-  <w:style w:type="table" w:styleId="52">
+  <w:style w:type="table" w:styleId="672">
     <w:name w:val="Plain Table 5"/>
-    <w:basedOn w:val="599"/>
+    <w:basedOn w:val="811"/>
     <w:uiPriority w:val="99"/>
     <w:pPr>
       <w:spacing w:lineRule="auto" w:line="240" w:after="0"/>
@@ -3306,9 +3251,9 @@
       </w:tcPr>
     </w:tblStylePr>
   </w:style>
-  <w:style w:type="table" w:styleId="53">
+  <w:style w:type="table" w:styleId="673">
     <w:name w:val="Grid Table 1 Light"/>
-    <w:basedOn w:val="599"/>
+    <w:basedOn w:val="811"/>
     <w:uiPriority w:val="99"/>
     <w:pPr>
       <w:spacing w:lineRule="auto" w:line="240" w:after="0"/>
@@ -3371,9 +3316,9 @@
       </w:rPr>
     </w:tblStylePr>
   </w:style>
-  <w:style w:type="table" w:styleId="54">
+  <w:style w:type="table" w:styleId="674">
     <w:name w:val="Grid Table 1 Light - Accent 1"/>
-    <w:basedOn w:val="599"/>
+    <w:basedOn w:val="811"/>
     <w:uiPriority w:val="99"/>
     <w:pPr>
       <w:spacing w:lineRule="auto" w:line="240" w:after="0"/>
@@ -3436,9 +3381,9 @@
       </w:rPr>
     </w:tblStylePr>
   </w:style>
-  <w:style w:type="table" w:styleId="55">
+  <w:style w:type="table" w:styleId="675">
     <w:name w:val="Grid Table 1 Light - Accent 2"/>
-    <w:basedOn w:val="599"/>
+    <w:basedOn w:val="811"/>
     <w:uiPriority w:val="99"/>
     <w:pPr>
       <w:spacing w:lineRule="auto" w:line="240" w:after="0"/>
@@ -3501,9 +3446,9 @@
       </w:rPr>
     </w:tblStylePr>
   </w:style>
-  <w:style w:type="table" w:styleId="56">
+  <w:style w:type="table" w:styleId="676">
     <w:name w:val="Grid Table 1 Light - Accent 3"/>
-    <w:basedOn w:val="599"/>
+    <w:basedOn w:val="811"/>
     <w:uiPriority w:val="99"/>
     <w:pPr>
       <w:spacing w:lineRule="auto" w:line="240" w:after="0"/>
@@ -3566,9 +3511,9 @@
       </w:rPr>
     </w:tblStylePr>
   </w:style>
-  <w:style w:type="table" w:styleId="57">
+  <w:style w:type="table" w:styleId="677">
     <w:name w:val="Grid Table 1 Light - Accent 4"/>
-    <w:basedOn w:val="599"/>
+    <w:basedOn w:val="811"/>
     <w:uiPriority w:val="99"/>
     <w:pPr>
       <w:spacing w:lineRule="auto" w:line="240" w:after="0"/>
@@ -3631,9 +3576,9 @@
       </w:rPr>
     </w:tblStylePr>
   </w:style>
-  <w:style w:type="table" w:styleId="58">
+  <w:style w:type="table" w:styleId="678">
     <w:name w:val="Grid Table 1 Light - Accent 5"/>
-    <w:basedOn w:val="599"/>
+    <w:basedOn w:val="811"/>
     <w:uiPriority w:val="99"/>
     <w:pPr>
       <w:spacing w:lineRule="auto" w:line="240" w:after="0"/>
@@ -3696,9 +3641,9 @@
       </w:rPr>
     </w:tblStylePr>
   </w:style>
-  <w:style w:type="table" w:styleId="59">
+  <w:style w:type="table" w:styleId="679">
     <w:name w:val="Grid Table 1 Light - Accent 6"/>
-    <w:basedOn w:val="599"/>
+    <w:basedOn w:val="811"/>
     <w:uiPriority w:val="99"/>
     <w:pPr>
       <w:spacing w:lineRule="auto" w:line="240" w:after="0"/>
@@ -3761,9 +3706,9 @@
       </w:rPr>
     </w:tblStylePr>
   </w:style>
-  <w:style w:type="table" w:styleId="60">
+  <w:style w:type="table" w:styleId="680">
     <w:name w:val="Grid Table 2"/>
-    <w:basedOn w:val="599"/>
+    <w:basedOn w:val="811"/>
     <w:uiPriority w:val="99"/>
     <w:pPr>
       <w:spacing w:lineRule="auto" w:line="240" w:after="0"/>
@@ -3841,9 +3786,9 @@
       </w:tcPr>
     </w:tblStylePr>
   </w:style>
-  <w:style w:type="table" w:styleId="61">
+  <w:style w:type="table" w:styleId="681">
     <w:name w:val="Grid Table 2 - Accent 1"/>
-    <w:basedOn w:val="599"/>
+    <w:basedOn w:val="811"/>
     <w:uiPriority w:val="99"/>
     <w:pPr>
       <w:spacing w:lineRule="auto" w:line="240" w:after="0"/>
@@ -3921,9 +3866,9 @@
       </w:tcPr>
     </w:tblStylePr>
   </w:style>
-  <w:style w:type="table" w:styleId="62">
+  <w:style w:type="table" w:styleId="682">
     <w:name w:val="Grid Table 2 - Accent 2"/>
-    <w:basedOn w:val="599"/>
+    <w:basedOn w:val="811"/>
     <w:uiPriority w:val="99"/>
     <w:pPr>
       <w:spacing w:lineRule="auto" w:line="240" w:after="0"/>
@@ -4001,9 +3946,9 @@
       </w:tcPr>
     </w:tblStylePr>
   </w:style>
-  <w:style w:type="table" w:styleId="63">
+  <w:style w:type="table" w:styleId="683">
     <w:name w:val="Grid Table 2 - Accent 3"/>
-    <w:basedOn w:val="599"/>
+    <w:basedOn w:val="811"/>
     <w:uiPriority w:val="99"/>
     <w:pPr>
       <w:spacing w:lineRule="auto" w:line="240" w:after="0"/>
@@ -4081,9 +4026,9 @@
       </w:tcPr>
     </w:tblStylePr>
   </w:style>
-  <w:style w:type="table" w:styleId="64">
+  <w:style w:type="table" w:styleId="684">
     <w:name w:val="Grid Table 2 - Accent 4"/>
-    <w:basedOn w:val="599"/>
+    <w:basedOn w:val="811"/>
     <w:uiPriority w:val="99"/>
     <w:pPr>
       <w:spacing w:lineRule="auto" w:line="240" w:after="0"/>
@@ -4161,9 +4106,9 @@
       </w:tcPr>
     </w:tblStylePr>
   </w:style>
-  <w:style w:type="table" w:styleId="65">
+  <w:style w:type="table" w:styleId="685">
     <w:name w:val="Grid Table 2 - Accent 5"/>
-    <w:basedOn w:val="599"/>
+    <w:basedOn w:val="811"/>
     <w:uiPriority w:val="99"/>
     <w:pPr>
       <w:spacing w:lineRule="auto" w:line="240" w:after="0"/>
@@ -4241,9 +4186,9 @@
       </w:tcPr>
     </w:tblStylePr>
   </w:style>
-  <w:style w:type="table" w:styleId="66">
+  <w:style w:type="table" w:styleId="686">
     <w:name w:val="Grid Table 2 - Accent 6"/>
-    <w:basedOn w:val="599"/>
+    <w:basedOn w:val="811"/>
     <w:uiPriority w:val="99"/>
     <w:pPr>
       <w:spacing w:lineRule="auto" w:line="240" w:after="0"/>
@@ -4321,9 +4266,9 @@
       </w:tcPr>
     </w:tblStylePr>
   </w:style>
-  <w:style w:type="table" w:styleId="67">
+  <w:style w:type="table" w:styleId="687">
     <w:name w:val="Grid Table 3"/>
-    <w:basedOn w:val="599"/>
+    <w:basedOn w:val="811"/>
     <w:uiPriority w:val="99"/>
     <w:pPr>
       <w:spacing w:lineRule="auto" w:line="240" w:after="0"/>
@@ -4422,9 +4367,9 @@
       </w:tcPr>
     </w:tblStylePr>
   </w:style>
-  <w:style w:type="table" w:styleId="68">
+  <w:style w:type="table" w:styleId="688">
     <w:name w:val="Grid Table 3 - Accent 1"/>
-    <w:basedOn w:val="599"/>
+    <w:basedOn w:val="811"/>
     <w:uiPriority w:val="99"/>
     <w:pPr>
       <w:spacing w:lineRule="auto" w:line="240" w:after="0"/>
@@ -4523,9 +4468,9 @@
       </w:tcPr>
     </w:tblStylePr>
   </w:style>
-  <w:style w:type="table" w:styleId="69">
+  <w:style w:type="table" w:styleId="689">
     <w:name w:val="Grid Table 3 - Accent 2"/>
-    <w:basedOn w:val="599"/>
+    <w:basedOn w:val="811"/>
     <w:uiPriority w:val="99"/>
     <w:pPr>
       <w:spacing w:lineRule="auto" w:line="240" w:after="0"/>
@@ -4624,9 +4569,9 @@
       </w:tcPr>
     </w:tblStylePr>
   </w:style>
-  <w:style w:type="table" w:styleId="70">
+  <w:style w:type="table" w:styleId="690">
     <w:name w:val="Grid Table 3 - Accent 3"/>
-    <w:basedOn w:val="599"/>
+    <w:basedOn w:val="811"/>
     <w:uiPriority w:val="99"/>
     <w:pPr>
       <w:spacing w:lineRule="auto" w:line="240" w:after="0"/>
@@ -4725,9 +4670,9 @@
       </w:tcPr>
     </w:tblStylePr>
   </w:style>
-  <w:style w:type="table" w:styleId="71">
+  <w:style w:type="table" w:styleId="691">
     <w:name w:val="Grid Table 3 - Accent 4"/>
-    <w:basedOn w:val="599"/>
+    <w:basedOn w:val="811"/>
     <w:uiPriority w:val="99"/>
     <w:pPr>
       <w:spacing w:lineRule="auto" w:line="240" w:after="0"/>
@@ -4826,9 +4771,9 @@
       </w:tcPr>
     </w:tblStylePr>
   </w:style>
-  <w:style w:type="table" w:styleId="72">
+  <w:style w:type="table" w:styleId="692">
     <w:name w:val="Grid Table 3 - Accent 5"/>
-    <w:basedOn w:val="599"/>
+    <w:basedOn w:val="811"/>
     <w:uiPriority w:val="99"/>
     <w:pPr>
       <w:spacing w:lineRule="auto" w:line="240" w:after="0"/>
@@ -4927,9 +4872,9 @@
       </w:tcPr>
     </w:tblStylePr>
   </w:style>
-  <w:style w:type="table" w:styleId="73">
+  <w:style w:type="table" w:styleId="693">
     <w:name w:val="Grid Table 3 - Accent 6"/>
-    <w:basedOn w:val="599"/>
+    <w:basedOn w:val="811"/>
     <w:uiPriority w:val="99"/>
     <w:pPr>
       <w:spacing w:lineRule="auto" w:line="240" w:after="0"/>
@@ -5028,9 +4973,9 @@
       </w:tcPr>
     </w:tblStylePr>
   </w:style>
-  <w:style w:type="table" w:styleId="74">
+  <w:style w:type="table" w:styleId="694">
     <w:name w:val="Grid Table 4"/>
-    <w:basedOn w:val="599"/>
+    <w:basedOn w:val="811"/>
     <w:uiPriority w:val="59"/>
     <w:pPr>
       <w:spacing w:lineRule="auto" w:line="240" w:after="0"/>
@@ -5109,9 +5054,9 @@
       </w:tcPr>
     </w:tblStylePr>
   </w:style>
-  <w:style w:type="table" w:styleId="75">
+  <w:style w:type="table" w:styleId="695">
     <w:name w:val="Grid Table 4 - Accent 1"/>
-    <w:basedOn w:val="599"/>
+    <w:basedOn w:val="811"/>
     <w:uiPriority w:val="59"/>
     <w:pPr>
       <w:spacing w:lineRule="auto" w:line="240" w:after="0"/>
@@ -5190,9 +5135,9 @@
       </w:tcPr>
     </w:tblStylePr>
   </w:style>
-  <w:style w:type="table" w:styleId="76">
+  <w:style w:type="table" w:styleId="696">
     <w:name w:val="Grid Table 4 - Accent 2"/>
-    <w:basedOn w:val="599"/>
+    <w:basedOn w:val="811"/>
     <w:uiPriority w:val="59"/>
     <w:pPr>
       <w:spacing w:lineRule="auto" w:line="240" w:after="0"/>
@@ -5271,9 +5216,9 @@
       </w:tcPr>
     </w:tblStylePr>
   </w:style>
-  <w:style w:type="table" w:styleId="77">
+  <w:style w:type="table" w:styleId="697">
     <w:name w:val="Grid Table 4 - Accent 3"/>
-    <w:basedOn w:val="599"/>
+    <w:basedOn w:val="811"/>
     <w:uiPriority w:val="59"/>
     <w:pPr>
       <w:spacing w:lineRule="auto" w:line="240" w:after="0"/>
@@ -5352,9 +5297,9 @@
       </w:tcPr>
     </w:tblStylePr>
   </w:style>
-  <w:style w:type="table" w:styleId="78">
+  <w:style w:type="table" w:styleId="698">
     <w:name w:val="Grid Table 4 - Accent 4"/>
-    <w:basedOn w:val="599"/>
+    <w:basedOn w:val="811"/>
     <w:uiPriority w:val="59"/>
     <w:pPr>
       <w:spacing w:lineRule="auto" w:line="240" w:after="0"/>
@@ -5433,9 +5378,9 @@
       </w:tcPr>
     </w:tblStylePr>
   </w:style>
-  <w:style w:type="table" w:styleId="79">
+  <w:style w:type="table" w:styleId="699">
     <w:name w:val="Grid Table 4 - Accent 5"/>
-    <w:basedOn w:val="599"/>
+    <w:basedOn w:val="811"/>
     <w:uiPriority w:val="59"/>
     <w:pPr>
       <w:spacing w:lineRule="auto" w:line="240" w:after="0"/>
@@ -5514,9 +5459,9 @@
       </w:tcPr>
     </w:tblStylePr>
   </w:style>
-  <w:style w:type="table" w:styleId="80">
+  <w:style w:type="table" w:styleId="700">
     <w:name w:val="Grid Table 4 - Accent 6"/>
-    <w:basedOn w:val="599"/>
+    <w:basedOn w:val="811"/>
     <w:uiPriority w:val="59"/>
     <w:pPr>
       <w:spacing w:lineRule="auto" w:line="240" w:after="0"/>
@@ -5595,9 +5540,9 @@
       </w:tcPr>
     </w:tblStylePr>
   </w:style>
-  <w:style w:type="table" w:styleId="81">
+  <w:style w:type="table" w:styleId="701">
     <w:name w:val="Grid Table 5 Dark"/>
-    <w:basedOn w:val="599"/>
+    <w:basedOn w:val="811"/>
     <w:uiPriority w:val="99"/>
     <w:pPr>
       <w:spacing w:lineRule="auto" w:line="240" w:after="0"/>
@@ -5674,9 +5619,9 @@
       </w:tcPr>
     </w:tblStylePr>
   </w:style>
-  <w:style w:type="table" w:styleId="82">
+  <w:style w:type="table" w:styleId="702">
     <w:name w:val="Grid Table 5 Dark- Accent 1"/>
-    <w:basedOn w:val="599"/>
+    <w:basedOn w:val="811"/>
     <w:uiPriority w:val="99"/>
     <w:pPr>
       <w:spacing w:lineRule="auto" w:line="240" w:after="0"/>
@@ -5753,9 +5698,9 @@
       </w:tcPr>
     </w:tblStylePr>
   </w:style>
-  <w:style w:type="table" w:styleId="83">
+  <w:style w:type="table" w:styleId="703">
     <w:name w:val="Grid Table 5 Dark - Accent 2"/>
-    <w:basedOn w:val="599"/>
+    <w:basedOn w:val="811"/>
     <w:uiPriority w:val="99"/>
     <w:pPr>
       <w:spacing w:lineRule="auto" w:line="240" w:after="0"/>
@@ -5832,9 +5777,9 @@
       </w:tcPr>
     </w:tblStylePr>
   </w:style>
-  <w:style w:type="table" w:styleId="84">
+  <w:style w:type="table" w:styleId="704">
     <w:name w:val="Grid Table 5 Dark - Accent 3"/>
-    <w:basedOn w:val="599"/>
+    <w:basedOn w:val="811"/>
     <w:uiPriority w:val="99"/>
     <w:pPr>
       <w:spacing w:lineRule="auto" w:line="240" w:after="0"/>
@@ -5911,9 +5856,9 @@
       </w:tcPr>
     </w:tblStylePr>
   </w:style>
-  <w:style w:type="table" w:styleId="85">
+  <w:style w:type="table" w:styleId="705">
     <w:name w:val="Grid Table 5 Dark- Accent 4"/>
-    <w:basedOn w:val="599"/>
+    <w:basedOn w:val="811"/>
     <w:uiPriority w:val="99"/>
     <w:pPr>
       <w:spacing w:lineRule="auto" w:line="240" w:after="0"/>
@@ -5990,9 +5935,9 @@
       </w:tcPr>
     </w:tblStylePr>
   </w:style>
-  <w:style w:type="table" w:styleId="86">
+  <w:style w:type="table" w:styleId="706">
     <w:name w:val="Grid Table 5 Dark - Accent 5"/>
-    <w:basedOn w:val="599"/>
+    <w:basedOn w:val="811"/>
     <w:uiPriority w:val="99"/>
     <w:pPr>
       <w:spacing w:lineRule="auto" w:line="240" w:after="0"/>
@@ -6069,9 +6014,9 @@
       </w:tcPr>
     </w:tblStylePr>
   </w:style>
-  <w:style w:type="table" w:styleId="87">
+  <w:style w:type="table" w:styleId="707">
     <w:name w:val="Grid Table 5 Dark - Accent 6"/>
-    <w:basedOn w:val="599"/>
+    <w:basedOn w:val="811"/>
     <w:uiPriority w:val="99"/>
     <w:pPr>
       <w:spacing w:lineRule="auto" w:line="240" w:after="0"/>
@@ -6148,9 +6093,9 @@
       </w:tcPr>
     </w:tblStylePr>
   </w:style>
-  <w:style w:type="table" w:styleId="88">
+  <w:style w:type="table" w:styleId="708">
     <w:name w:val="Grid Table 6 Colorful"/>
-    <w:basedOn w:val="599"/>
+    <w:basedOn w:val="811"/>
     <w:uiPriority w:val="99"/>
     <w:pPr>
       <w:spacing w:lineRule="auto" w:line="240" w:after="0"/>
@@ -6227,9 +6172,9 @@
       </w:rPr>
     </w:tblStylePr>
   </w:style>
-  <w:style w:type="table" w:styleId="89">
+  <w:style w:type="table" w:styleId="709">
     <w:name w:val="Grid Table 6 Colorful - Accent 1"/>
-    <w:basedOn w:val="599"/>
+    <w:basedOn w:val="811"/>
     <w:uiPriority w:val="99"/>
     <w:pPr>
       <w:spacing w:lineRule="auto" w:line="240" w:after="0"/>
@@ -6306,9 +6251,9 @@
       </w:rPr>
     </w:tblStylePr>
   </w:style>
-  <w:style w:type="table" w:styleId="90">
+  <w:style w:type="table" w:styleId="710">
     <w:name w:val="Grid Table 6 Colorful - Accent 2"/>
-    <w:basedOn w:val="599"/>
+    <w:basedOn w:val="811"/>
     <w:uiPriority w:val="99"/>
     <w:pPr>
       <w:spacing w:lineRule="auto" w:line="240" w:after="0"/>
@@ -6385,9 +6330,9 @@
       </w:rPr>
     </w:tblStylePr>
   </w:style>
-  <w:style w:type="table" w:styleId="91">
+  <w:style w:type="table" w:styleId="711">
     <w:name w:val="Grid Table 6 Colorful - Accent 3"/>
-    <w:basedOn w:val="599"/>
+    <w:basedOn w:val="811"/>
     <w:uiPriority w:val="99"/>
     <w:pPr>
       <w:spacing w:lineRule="auto" w:line="240" w:after="0"/>
@@ -6464,9 +6409,9 @@
       </w:rPr>
     </w:tblStylePr>
   </w:style>
-  <w:style w:type="table" w:styleId="92">
+  <w:style w:type="table" w:styleId="712">
     <w:name w:val="Grid Table 6 Colorful - Accent 4"/>
-    <w:basedOn w:val="599"/>
+    <w:basedOn w:val="811"/>
     <w:uiPriority w:val="99"/>
     <w:pPr>
       <w:spacing w:lineRule="auto" w:line="240" w:after="0"/>
@@ -6543,9 +6488,9 @@
       </w:rPr>
     </w:tblStylePr>
   </w:style>
-  <w:style w:type="table" w:styleId="93">
+  <w:style w:type="table" w:styleId="713">
     <w:name w:val="Grid Table 6 Colorful - Accent 5"/>
-    <w:basedOn w:val="599"/>
+    <w:basedOn w:val="811"/>
     <w:uiPriority w:val="99"/>
     <w:pPr>
       <w:spacing w:lineRule="auto" w:line="240" w:after="0"/>
@@ -6622,9 +6567,9 @@
       </w:rPr>
     </w:tblStylePr>
   </w:style>
-  <w:style w:type="table" w:styleId="94">
+  <w:style w:type="table" w:styleId="714">
     <w:name w:val="Grid Table 6 Colorful - Accent 6"/>
-    <w:basedOn w:val="599"/>
+    <w:basedOn w:val="811"/>
     <w:uiPriority w:val="99"/>
     <w:pPr>
       <w:spacing w:lineRule="auto" w:line="240" w:after="0"/>
@@ -6701,9 +6646,9 @@
       </w:rPr>
     </w:tblStylePr>
   </w:style>
-  <w:style w:type="table" w:styleId="95">
+  <w:style w:type="table" w:styleId="715">
     <w:name w:val="Grid Table 7 Colorful"/>
-    <w:basedOn w:val="599"/>
+    <w:basedOn w:val="811"/>
     <w:uiPriority w:val="99"/>
     <w:pPr>
       <w:spacing w:lineRule="auto" w:line="240" w:after="0"/>
@@ -6754,10 +6699,10 @@
       <w:tcPr>
         <w:shd w:color="FFFFFF"/>
         <w:tcBorders>
-          <w:left w:val="none"/>
-          <w:top w:val="none"/>
+          <w:left w:val="none" w:color="000000" w:sz="4" w:space="0"/>
+          <w:top w:val="none" w:color="000000" w:sz="4" w:space="0"/>
           <w:right w:val="single" w:color="000000" w:sz="4" w:space="0" w:themeColor="text1" w:themeTint="80"/>
-          <w:bottom w:val="none"/>
+          <w:bottom w:val="none" w:color="000000" w:sz="4" w:space="0"/>
         </w:tcBorders>
       </w:tcPr>
     </w:tblStylePr>
@@ -6771,9 +6716,9 @@
       <w:tcPr>
         <w:shd w:val="clear" w:color="FFFFFF" w:themeFill="light1" w:themeColor="light1"/>
         <w:tcBorders>
-          <w:left w:val="none"/>
-          <w:top w:val="none"/>
-          <w:right w:val="none"/>
+          <w:left w:val="none" w:color="000000" w:sz="4" w:space="0"/>
+          <w:top w:val="none" w:color="000000" w:sz="4" w:space="0"/>
+          <w:right w:val="none" w:color="000000" w:sz="4" w:space="0"/>
           <w:bottom w:val="single" w:color="000000" w:sz="4" w:space="0" w:themeColor="text1" w:themeTint="80"/>
         </w:tcBorders>
       </w:tcPr>
@@ -6789,9 +6734,9 @@
         <w:shd w:color="FFFFFF"/>
         <w:tcBorders>
           <w:left w:val="single" w:color="000000" w:sz="4" w:space="0" w:themeColor="text1" w:themeTint="80"/>
-          <w:top w:val="none"/>
-          <w:right w:val="none"/>
-          <w:bottom w:val="none"/>
+          <w:top w:val="none" w:color="000000" w:sz="4" w:space="0"/>
+          <w:right w:val="none" w:color="000000" w:sz="4" w:space="0"/>
+          <w:bottom w:val="none" w:color="000000" w:sz="4" w:space="0"/>
         </w:tcBorders>
       </w:tcPr>
     </w:tblStylePr>
@@ -6805,17 +6750,17 @@
       <w:tcPr>
         <w:shd w:val="clear" w:color="FFFFFF" w:themeFill="light1" w:themeColor="light1"/>
         <w:tcBorders>
-          <w:left w:val="none"/>
+          <w:left w:val="none" w:color="000000" w:sz="4" w:space="0"/>
           <w:top w:val="single" w:color="000000" w:sz="4" w:space="0" w:themeColor="text1" w:themeTint="80"/>
-          <w:right w:val="none"/>
-          <w:bottom w:val="none"/>
-        </w:tcBorders>
-      </w:tcPr>
-    </w:tblStylePr>
-  </w:style>
-  <w:style w:type="table" w:styleId="96">
+          <w:right w:val="none" w:color="000000" w:sz="4" w:space="0"/>
+          <w:bottom w:val="none" w:color="000000" w:sz="4" w:space="0"/>
+        </w:tcBorders>
+      </w:tcPr>
+    </w:tblStylePr>
+  </w:style>
+  <w:style w:type="table" w:styleId="716">
     <w:name w:val="Grid Table 7 Colorful - Accent 1"/>
-    <w:basedOn w:val="599"/>
+    <w:basedOn w:val="811"/>
     <w:uiPriority w:val="99"/>
     <w:pPr>
       <w:spacing w:lineRule="auto" w:line="240" w:after="0"/>
@@ -6866,10 +6811,10 @@
       <w:tcPr>
         <w:shd w:color="FFFFFF"/>
         <w:tcBorders>
-          <w:left w:val="none"/>
-          <w:top w:val="none"/>
+          <w:left w:val="none" w:color="000000" w:sz="4" w:space="0"/>
+          <w:top w:val="none" w:color="000000" w:sz="4" w:space="0"/>
           <w:right w:val="single" w:color="000000" w:sz="4" w:space="0" w:themeColor="accent1" w:themeTint="80"/>
-          <w:bottom w:val="none"/>
+          <w:bottom w:val="none" w:color="000000" w:sz="4" w:space="0"/>
         </w:tcBorders>
       </w:tcPr>
     </w:tblStylePr>
@@ -6883,9 +6828,9 @@
       <w:tcPr>
         <w:shd w:val="clear" w:color="FFFFFF" w:themeFill="light1" w:themeColor="light1"/>
         <w:tcBorders>
-          <w:left w:val="none"/>
-          <w:top w:val="none"/>
-          <w:right w:val="none"/>
+          <w:left w:val="none" w:color="000000" w:sz="4" w:space="0"/>
+          <w:top w:val="none" w:color="000000" w:sz="4" w:space="0"/>
+          <w:right w:val="none" w:color="000000" w:sz="4" w:space="0"/>
           <w:bottom w:val="single" w:color="000000" w:sz="4" w:space="0" w:themeColor="accent1" w:themeTint="80"/>
         </w:tcBorders>
       </w:tcPr>
@@ -6901,9 +6846,9 @@
         <w:shd w:color="FFFFFF"/>
         <w:tcBorders>
           <w:left w:val="single" w:color="000000" w:sz="4" w:space="0" w:themeColor="accent1" w:themeTint="80"/>
-          <w:top w:val="none"/>
-          <w:right w:val="none"/>
-          <w:bottom w:val="none"/>
+          <w:top w:val="none" w:color="000000" w:sz="4" w:space="0"/>
+          <w:right w:val="none" w:color="000000" w:sz="4" w:space="0"/>
+          <w:bottom w:val="none" w:color="000000" w:sz="4" w:space="0"/>
         </w:tcBorders>
       </w:tcPr>
     </w:tblStylePr>
@@ -6917,17 +6862,17 @@
       <w:tcPr>
         <w:shd w:val="clear" w:color="FFFFFF" w:themeFill="light1" w:themeColor="light1"/>
         <w:tcBorders>
-          <w:left w:val="none"/>
+          <w:left w:val="none" w:color="000000" w:sz="4" w:space="0"/>
           <w:top w:val="single" w:color="000000" w:sz="4" w:space="0" w:themeColor="accent1" w:themeTint="80"/>
-          <w:right w:val="none"/>
-          <w:bottom w:val="none"/>
-        </w:tcBorders>
-      </w:tcPr>
-    </w:tblStylePr>
-  </w:style>
-  <w:style w:type="table" w:styleId="97">
+          <w:right w:val="none" w:color="000000" w:sz="4" w:space="0"/>
+          <w:bottom w:val="none" w:color="000000" w:sz="4" w:space="0"/>
+        </w:tcBorders>
+      </w:tcPr>
+    </w:tblStylePr>
+  </w:style>
+  <w:style w:type="table" w:styleId="717">
     <w:name w:val="Grid Table 7 Colorful - Accent 2"/>
-    <w:basedOn w:val="599"/>
+    <w:basedOn w:val="811"/>
     <w:uiPriority w:val="99"/>
     <w:pPr>
       <w:spacing w:lineRule="auto" w:line="240" w:after="0"/>
@@ -6978,10 +6923,10 @@
       <w:tcPr>
         <w:shd w:color="FFFFFF"/>
         <w:tcBorders>
-          <w:left w:val="none"/>
-          <w:top w:val="none"/>
+          <w:left w:val="none" w:color="000000" w:sz="4" w:space="0"/>
+          <w:top w:val="none" w:color="000000" w:sz="4" w:space="0"/>
           <w:right w:val="single" w:color="000000" w:sz="4" w:space="0" w:themeColor="accent2" w:themeTint="97"/>
-          <w:bottom w:val="none"/>
+          <w:bottom w:val="none" w:color="000000" w:sz="4" w:space="0"/>
         </w:tcBorders>
       </w:tcPr>
     </w:tblStylePr>
@@ -6995,9 +6940,9 @@
       <w:tcPr>
         <w:shd w:val="clear" w:color="FFFFFF" w:themeFill="light1" w:themeColor="light1"/>
         <w:tcBorders>
-          <w:left w:val="none"/>
-          <w:top w:val="none"/>
-          <w:right w:val="none"/>
+          <w:left w:val="none" w:color="000000" w:sz="4" w:space="0"/>
+          <w:top w:val="none" w:color="000000" w:sz="4" w:space="0"/>
+          <w:right w:val="none" w:color="000000" w:sz="4" w:space="0"/>
           <w:bottom w:val="single" w:color="000000" w:sz="4" w:space="0" w:themeColor="accent2" w:themeTint="97"/>
         </w:tcBorders>
       </w:tcPr>
@@ -7013,9 +6958,9 @@
         <w:shd w:color="FFFFFF"/>
         <w:tcBorders>
           <w:left w:val="single" w:color="000000" w:sz="4" w:space="0" w:themeColor="accent2" w:themeTint="97"/>
-          <w:top w:val="none"/>
-          <w:right w:val="none"/>
-          <w:bottom w:val="none"/>
+          <w:top w:val="none" w:color="000000" w:sz="4" w:space="0"/>
+          <w:right w:val="none" w:color="000000" w:sz="4" w:space="0"/>
+          <w:bottom w:val="none" w:color="000000" w:sz="4" w:space="0"/>
         </w:tcBorders>
       </w:tcPr>
     </w:tblStylePr>
@@ -7029,17 +6974,17 @@
       <w:tcPr>
         <w:shd w:val="clear" w:color="FFFFFF" w:themeFill="light1" w:themeColor="light1"/>
         <w:tcBorders>
-          <w:left w:val="none"/>
+          <w:left w:val="none" w:color="000000" w:sz="4" w:space="0"/>
           <w:top w:val="single" w:color="000000" w:sz="4" w:space="0" w:themeColor="accent2" w:themeTint="97"/>
-          <w:right w:val="none"/>
-          <w:bottom w:val="none"/>
-        </w:tcBorders>
-      </w:tcPr>
-    </w:tblStylePr>
-  </w:style>
-  <w:style w:type="table" w:styleId="98">
+          <w:right w:val="none" w:color="000000" w:sz="4" w:space="0"/>
+          <w:bottom w:val="none" w:color="000000" w:sz="4" w:space="0"/>
+        </w:tcBorders>
+      </w:tcPr>
+    </w:tblStylePr>
+  </w:style>
+  <w:style w:type="table" w:styleId="718">
     <w:name w:val="Grid Table 7 Colorful - Accent 3"/>
-    <w:basedOn w:val="599"/>
+    <w:basedOn w:val="811"/>
     <w:uiPriority w:val="99"/>
     <w:pPr>
       <w:spacing w:lineRule="auto" w:line="240" w:after="0"/>
@@ -7090,10 +7035,10 @@
       <w:tcPr>
         <w:shd w:color="FFFFFF"/>
         <w:tcBorders>
-          <w:left w:val="none"/>
-          <w:top w:val="none"/>
+          <w:left w:val="none" w:color="000000" w:sz="4" w:space="0"/>
+          <w:top w:val="none" w:color="000000" w:sz="4" w:space="0"/>
           <w:right w:val="single" w:color="000000" w:sz="4" w:space="0" w:themeColor="accent3" w:themeTint="FE"/>
-          <w:bottom w:val="none"/>
+          <w:bottom w:val="none" w:color="000000" w:sz="4" w:space="0"/>
         </w:tcBorders>
       </w:tcPr>
     </w:tblStylePr>
@@ -7107,9 +7052,9 @@
       <w:tcPr>
         <w:shd w:val="clear" w:color="FFFFFF" w:themeFill="light1" w:themeColor="light1"/>
         <w:tcBorders>
-          <w:left w:val="none"/>
-          <w:top w:val="none"/>
-          <w:right w:val="none"/>
+          <w:left w:val="none" w:color="000000" w:sz="4" w:space="0"/>
+          <w:top w:val="none" w:color="000000" w:sz="4" w:space="0"/>
+          <w:right w:val="none" w:color="000000" w:sz="4" w:space="0"/>
           <w:bottom w:val="single" w:color="000000" w:sz="4" w:space="0" w:themeColor="accent3" w:themeTint="FE"/>
         </w:tcBorders>
       </w:tcPr>
@@ -7125,9 +7070,9 @@
         <w:shd w:color="FFFFFF"/>
         <w:tcBorders>
           <w:left w:val="single" w:color="000000" w:sz="4" w:space="0" w:themeColor="accent3" w:themeTint="FE"/>
-          <w:top w:val="none"/>
-          <w:right w:val="none"/>
-          <w:bottom w:val="none"/>
+          <w:top w:val="none" w:color="000000" w:sz="4" w:space="0"/>
+          <w:right w:val="none" w:color="000000" w:sz="4" w:space="0"/>
+          <w:bottom w:val="none" w:color="000000" w:sz="4" w:space="0"/>
         </w:tcBorders>
       </w:tcPr>
     </w:tblStylePr>
@@ -7141,17 +7086,17 @@
       <w:tcPr>
         <w:shd w:val="clear" w:color="FFFFFF" w:themeFill="light1" w:themeColor="light1"/>
         <w:tcBorders>
-          <w:left w:val="none"/>
+          <w:left w:val="none" w:color="000000" w:sz="4" w:space="0"/>
           <w:top w:val="single" w:color="000000" w:sz="4" w:space="0" w:themeColor="accent3" w:themeTint="FE"/>
-          <w:right w:val="none"/>
-          <w:bottom w:val="none"/>
-        </w:tcBorders>
-      </w:tcPr>
-    </w:tblStylePr>
-  </w:style>
-  <w:style w:type="table" w:styleId="99">
+          <w:right w:val="none" w:color="000000" w:sz="4" w:space="0"/>
+          <w:bottom w:val="none" w:color="000000" w:sz="4" w:space="0"/>
+        </w:tcBorders>
+      </w:tcPr>
+    </w:tblStylePr>
+  </w:style>
+  <w:style w:type="table" w:styleId="719">
     <w:name w:val="Grid Table 7 Colorful - Accent 4"/>
-    <w:basedOn w:val="599"/>
+    <w:basedOn w:val="811"/>
     <w:uiPriority w:val="99"/>
     <w:pPr>
       <w:spacing w:lineRule="auto" w:line="240" w:after="0"/>
@@ -7202,10 +7147,10 @@
       <w:tcPr>
         <w:shd w:color="FFFFFF"/>
         <w:tcBorders>
-          <w:left w:val="none"/>
-          <w:top w:val="none"/>
+          <w:left w:val="none" w:color="000000" w:sz="4" w:space="0"/>
+          <w:top w:val="none" w:color="000000" w:sz="4" w:space="0"/>
           <w:right w:val="single" w:color="000000" w:sz="4" w:space="0" w:themeColor="accent4" w:themeTint="9A"/>
-          <w:bottom w:val="none"/>
+          <w:bottom w:val="none" w:color="000000" w:sz="4" w:space="0"/>
         </w:tcBorders>
       </w:tcPr>
     </w:tblStylePr>
@@ -7219,9 +7164,9 @@
       <w:tcPr>
         <w:shd w:val="clear" w:color="FFFFFF" w:themeFill="light1" w:themeColor="light1"/>
         <w:tcBorders>
-          <w:left w:val="none"/>
-          <w:top w:val="none"/>
-          <w:right w:val="none"/>
+          <w:left w:val="none" w:color="000000" w:sz="4" w:space="0"/>
+          <w:top w:val="none" w:color="000000" w:sz="4" w:space="0"/>
+          <w:right w:val="none" w:color="000000" w:sz="4" w:space="0"/>
           <w:bottom w:val="single" w:color="000000" w:sz="4" w:space="0" w:themeColor="accent4" w:themeTint="9A"/>
         </w:tcBorders>
       </w:tcPr>
@@ -7237,9 +7182,9 @@
         <w:shd w:color="FFFFFF"/>
         <w:tcBorders>
           <w:left w:val="single" w:color="000000" w:sz="4" w:space="0" w:themeColor="accent4" w:themeTint="9A"/>
-          <w:top w:val="none"/>
-          <w:right w:val="none"/>
-          <w:bottom w:val="none"/>
+          <w:top w:val="none" w:color="000000" w:sz="4" w:space="0"/>
+          <w:right w:val="none" w:color="000000" w:sz="4" w:space="0"/>
+          <w:bottom w:val="none" w:color="000000" w:sz="4" w:space="0"/>
         </w:tcBorders>
       </w:tcPr>
     </w:tblStylePr>
@@ -7253,17 +7198,17 @@
       <w:tcPr>
         <w:shd w:val="clear" w:color="FFFFFF" w:themeFill="light1" w:themeColor="light1"/>
         <w:tcBorders>
-          <w:left w:val="none"/>
+          <w:left w:val="none" w:color="000000" w:sz="4" w:space="0"/>
           <w:top w:val="single" w:color="000000" w:sz="4" w:space="0" w:themeColor="accent4" w:themeTint="9A"/>
-          <w:right w:val="none"/>
-          <w:bottom w:val="none"/>
-        </w:tcBorders>
-      </w:tcPr>
-    </w:tblStylePr>
-  </w:style>
-  <w:style w:type="table" w:styleId="100">
+          <w:right w:val="none" w:color="000000" w:sz="4" w:space="0"/>
+          <w:bottom w:val="none" w:color="000000" w:sz="4" w:space="0"/>
+        </w:tcBorders>
+      </w:tcPr>
+    </w:tblStylePr>
+  </w:style>
+  <w:style w:type="table" w:styleId="720">
     <w:name w:val="Grid Table 7 Colorful - Accent 5"/>
-    <w:basedOn w:val="599"/>
+    <w:basedOn w:val="811"/>
     <w:uiPriority w:val="99"/>
     <w:pPr>
       <w:spacing w:lineRule="auto" w:line="240" w:after="0"/>
@@ -7314,10 +7259,10 @@
       <w:tcPr>
         <w:shd w:color="FFFFFF"/>
         <w:tcBorders>
-          <w:left w:val="none"/>
-          <w:top w:val="none"/>
+          <w:left w:val="none" w:color="000000" w:sz="4" w:space="0"/>
+          <w:top w:val="none" w:color="000000" w:sz="4" w:space="0"/>
           <w:right w:val="single" w:color="000000" w:sz="4" w:space="0" w:themeColor="accent5" w:themeTint="90"/>
-          <w:bottom w:val="none"/>
+          <w:bottom w:val="none" w:color="000000" w:sz="4" w:space="0"/>
         </w:tcBorders>
       </w:tcPr>
     </w:tblStylePr>
@@ -7331,9 +7276,9 @@
       <w:tcPr>
         <w:shd w:val="clear" w:color="FFFFFF" w:themeFill="light1" w:themeColor="light1"/>
         <w:tcBorders>
-          <w:left w:val="none"/>
-          <w:top w:val="none"/>
-          <w:right w:val="none"/>
+          <w:left w:val="none" w:color="000000" w:sz="4" w:space="0"/>
+          <w:top w:val="none" w:color="000000" w:sz="4" w:space="0"/>
+          <w:right w:val="none" w:color="000000" w:sz="4" w:space="0"/>
           <w:bottom w:val="single" w:color="000000" w:sz="4" w:space="0" w:themeColor="accent5" w:themeTint="90"/>
         </w:tcBorders>
       </w:tcPr>
@@ -7349,9 +7294,9 @@
         <w:shd w:color="FFFFFF"/>
         <w:tcBorders>
           <w:left w:val="single" w:color="000000" w:sz="4" w:space="0" w:themeColor="accent5" w:themeTint="90"/>
-          <w:top w:val="none"/>
-          <w:right w:val="none"/>
-          <w:bottom w:val="none"/>
+          <w:top w:val="none" w:color="000000" w:sz="4" w:space="0"/>
+          <w:right w:val="none" w:color="000000" w:sz="4" w:space="0"/>
+          <w:bottom w:val="none" w:color="000000" w:sz="4" w:space="0"/>
         </w:tcBorders>
       </w:tcPr>
     </w:tblStylePr>
@@ -7365,17 +7310,17 @@
       <w:tcPr>
         <w:shd w:val="clear" w:color="FFFFFF" w:themeFill="light1" w:themeColor="light1"/>
         <w:tcBorders>
-          <w:left w:val="none"/>
+          <w:left w:val="none" w:color="000000" w:sz="4" w:space="0"/>
           <w:top w:val="single" w:color="000000" w:sz="4" w:space="0" w:themeColor="accent5" w:themeTint="90"/>
-          <w:right w:val="none"/>
-          <w:bottom w:val="none"/>
-        </w:tcBorders>
-      </w:tcPr>
-    </w:tblStylePr>
-  </w:style>
-  <w:style w:type="table" w:styleId="101">
+          <w:right w:val="none" w:color="000000" w:sz="4" w:space="0"/>
+          <w:bottom w:val="none" w:color="000000" w:sz="4" w:space="0"/>
+        </w:tcBorders>
+      </w:tcPr>
+    </w:tblStylePr>
+  </w:style>
+  <w:style w:type="table" w:styleId="721">
     <w:name w:val="Grid Table 7 Colorful - Accent 6"/>
-    <w:basedOn w:val="599"/>
+    <w:basedOn w:val="811"/>
     <w:uiPriority w:val="99"/>
     <w:pPr>
       <w:spacing w:lineRule="auto" w:line="240" w:after="0"/>
@@ -7426,10 +7371,10 @@
       <w:tcPr>
         <w:shd w:color="FFFFFF"/>
         <w:tcBorders>
-          <w:left w:val="none"/>
-          <w:top w:val="none"/>
+          <w:left w:val="none" w:color="000000" w:sz="4" w:space="0"/>
+          <w:top w:val="none" w:color="000000" w:sz="4" w:space="0"/>
           <w:right w:val="single" w:color="000000" w:sz="4" w:space="0" w:themeColor="accent6" w:themeTint="90"/>
-          <w:bottom w:val="none"/>
+          <w:bottom w:val="none" w:color="000000" w:sz="4" w:space="0"/>
         </w:tcBorders>
       </w:tcPr>
     </w:tblStylePr>
@@ -7443,9 +7388,9 @@
       <w:tcPr>
         <w:shd w:val="clear" w:color="FFFFFF" w:themeFill="light1" w:themeColor="light1"/>
         <w:tcBorders>
-          <w:left w:val="none"/>
-          <w:top w:val="none"/>
-          <w:right w:val="none"/>
+          <w:left w:val="none" w:color="000000" w:sz="4" w:space="0"/>
+          <w:top w:val="none" w:color="000000" w:sz="4" w:space="0"/>
+          <w:right w:val="none" w:color="000000" w:sz="4" w:space="0"/>
           <w:bottom w:val="single" w:color="000000" w:sz="4" w:space="0" w:themeColor="accent6" w:themeTint="90"/>
         </w:tcBorders>
       </w:tcPr>
@@ -7461,9 +7406,9 @@
         <w:shd w:color="FFFFFF"/>
         <w:tcBorders>
           <w:left w:val="single" w:color="000000" w:sz="4" w:space="0" w:themeColor="accent6" w:themeTint="90"/>
-          <w:top w:val="none"/>
-          <w:right w:val="none"/>
-          <w:bottom w:val="none"/>
+          <w:top w:val="none" w:color="000000" w:sz="4" w:space="0"/>
+          <w:right w:val="none" w:color="000000" w:sz="4" w:space="0"/>
+          <w:bottom w:val="none" w:color="000000" w:sz="4" w:space="0"/>
         </w:tcBorders>
       </w:tcPr>
     </w:tblStylePr>
@@ -7477,17 +7422,17 @@
       <w:tcPr>
         <w:shd w:val="clear" w:color="FFFFFF" w:themeFill="light1" w:themeColor="light1"/>
         <w:tcBorders>
-          <w:left w:val="none"/>
+          <w:left w:val="none" w:color="000000" w:sz="4" w:space="0"/>
           <w:top w:val="single" w:color="000000" w:sz="4" w:space="0" w:themeColor="accent6" w:themeTint="90"/>
-          <w:right w:val="none"/>
-          <w:bottom w:val="none"/>
-        </w:tcBorders>
-      </w:tcPr>
-    </w:tblStylePr>
-  </w:style>
-  <w:style w:type="table" w:styleId="102">
+          <w:right w:val="none" w:color="000000" w:sz="4" w:space="0"/>
+          <w:bottom w:val="none" w:color="000000" w:sz="4" w:space="0"/>
+        </w:tcBorders>
+      </w:tcPr>
+    </w:tblStylePr>
+  </w:style>
+  <w:style w:type="table" w:styleId="722">
     <w:name w:val="List Table 1 Light"/>
-    <w:basedOn w:val="599"/>
+    <w:basedOn w:val="811"/>
     <w:uiPriority w:val="99"/>
     <w:pPr>
       <w:spacing w:lineRule="auto" w:line="240" w:after="0"/>
@@ -7548,9 +7493,9 @@
       </w:tcPr>
     </w:tblStylePr>
   </w:style>
-  <w:style w:type="table" w:styleId="103">
+  <w:style w:type="table" w:styleId="723">
     <w:name w:val="List Table 1 Light - Accent 1"/>
-    <w:basedOn w:val="599"/>
+    <w:basedOn w:val="811"/>
     <w:uiPriority w:val="99"/>
     <w:pPr>
       <w:spacing w:lineRule="auto" w:line="240" w:after="0"/>
@@ -7611,9 +7556,9 @@
       </w:tcPr>
     </w:tblStylePr>
   </w:style>
-  <w:style w:type="table" w:styleId="104">
+  <w:style w:type="table" w:styleId="724">
     <w:name w:val="List Table 1 Light - Accent 2"/>
-    <w:basedOn w:val="599"/>
+    <w:basedOn w:val="811"/>
     <w:uiPriority w:val="99"/>
     <w:pPr>
       <w:spacing w:lineRule="auto" w:line="240" w:after="0"/>
@@ -7674,9 +7619,9 @@
       </w:tcPr>
     </w:tblStylePr>
   </w:style>
-  <w:style w:type="table" w:styleId="105">
+  <w:style w:type="table" w:styleId="725">
     <w:name w:val="List Table 1 Light - Accent 3"/>
-    <w:basedOn w:val="599"/>
+    <w:basedOn w:val="811"/>
     <w:uiPriority w:val="99"/>
     <w:pPr>
       <w:spacing w:lineRule="auto" w:line="240" w:after="0"/>
@@ -7737,9 +7682,9 @@
       </w:tcPr>
     </w:tblStylePr>
   </w:style>
-  <w:style w:type="table" w:styleId="106">
+  <w:style w:type="table" w:styleId="726">
     <w:name w:val="List Table 1 Light - Accent 4"/>
-    <w:basedOn w:val="599"/>
+    <w:basedOn w:val="811"/>
     <w:uiPriority w:val="99"/>
     <w:pPr>
       <w:spacing w:lineRule="auto" w:line="240" w:after="0"/>
@@ -7800,9 +7745,9 @@
       </w:tcPr>
     </w:tblStylePr>
   </w:style>
-  <w:style w:type="table" w:styleId="107">
+  <w:style w:type="table" w:styleId="727">
     <w:name w:val="List Table 1 Light - Accent 5"/>
-    <w:basedOn w:val="599"/>
+    <w:basedOn w:val="811"/>
     <w:uiPriority w:val="99"/>
     <w:pPr>
       <w:spacing w:lineRule="auto" w:line="240" w:after="0"/>
@@ -7863,9 +7808,9 @@
       </w:tcPr>
     </w:tblStylePr>
   </w:style>
-  <w:style w:type="table" w:styleId="108">
+  <w:style w:type="table" w:styleId="728">
     <w:name w:val="List Table 1 Light - Accent 6"/>
-    <w:basedOn w:val="599"/>
+    <w:basedOn w:val="811"/>
     <w:uiPriority w:val="99"/>
     <w:pPr>
       <w:spacing w:lineRule="auto" w:line="240" w:after="0"/>
@@ -7926,9 +7871,9 @@
       </w:tcPr>
     </w:tblStylePr>
   </w:style>
-  <w:style w:type="table" w:styleId="109">
+  <w:style w:type="table" w:styleId="729">
     <w:name w:val="List Table 2"/>
-    <w:basedOn w:val="599"/>
+    <w:basedOn w:val="811"/>
     <w:uiPriority w:val="99"/>
     <w:pPr>
       <w:spacing w:lineRule="auto" w:line="240" w:after="0"/>
@@ -8012,9 +7957,9 @@
       </w:tcPr>
     </w:tblStylePr>
   </w:style>
-  <w:style w:type="table" w:styleId="110">
+  <w:style w:type="table" w:styleId="730">
     <w:name w:val="List Table 2 - Accent 1"/>
-    <w:basedOn w:val="599"/>
+    <w:basedOn w:val="811"/>
     <w:uiPriority w:val="99"/>
     <w:pPr>
       <w:spacing w:lineRule="auto" w:line="240" w:after="0"/>
@@ -8098,9 +8043,9 @@
       </w:tcPr>
     </w:tblStylePr>
   </w:style>
-  <w:style w:type="table" w:styleId="111">
+  <w:style w:type="table" w:styleId="731">
     <w:name w:val="List Table 2 - Accent 2"/>
-    <w:basedOn w:val="599"/>
+    <w:basedOn w:val="811"/>
     <w:uiPriority w:val="99"/>
     <w:pPr>
       <w:spacing w:lineRule="auto" w:line="240" w:after="0"/>
@@ -8184,9 +8129,9 @@
       </w:tcPr>
     </w:tblStylePr>
   </w:style>
-  <w:style w:type="table" w:styleId="112">
+  <w:style w:type="table" w:styleId="732">
     <w:name w:val="List Table 2 - Accent 3"/>
-    <w:basedOn w:val="599"/>
+    <w:basedOn w:val="811"/>
     <w:uiPriority w:val="99"/>
     <w:pPr>
       <w:spacing w:lineRule="auto" w:line="240" w:after="0"/>
@@ -8270,9 +8215,9 @@
       </w:tcPr>
     </w:tblStylePr>
   </w:style>
-  <w:style w:type="table" w:styleId="113">
+  <w:style w:type="table" w:styleId="733">
     <w:name w:val="List Table 2 - Accent 4"/>
-    <w:basedOn w:val="599"/>
+    <w:basedOn w:val="811"/>
     <w:uiPriority w:val="99"/>
     <w:pPr>
       <w:spacing w:lineRule="auto" w:line="240" w:after="0"/>
@@ -8356,9 +8301,9 @@
       </w:tcPr>
     </w:tblStylePr>
   </w:style>
-  <w:style w:type="table" w:styleId="114">
+  <w:style w:type="table" w:styleId="734">
     <w:name w:val="List Table 2 - Accent 5"/>
-    <w:basedOn w:val="599"/>
+    <w:basedOn w:val="811"/>
     <w:uiPriority w:val="99"/>
     <w:pPr>
       <w:spacing w:lineRule="auto" w:line="240" w:after="0"/>
@@ -8442,9 +8387,9 @@
       </w:tcPr>
     </w:tblStylePr>
   </w:style>
-  <w:style w:type="table" w:styleId="115">
+  <w:style w:type="table" w:styleId="735">
     <w:name w:val="List Table 2 - Accent 6"/>
-    <w:basedOn w:val="599"/>
+    <w:basedOn w:val="811"/>
     <w:uiPriority w:val="99"/>
     <w:pPr>
       <w:spacing w:lineRule="auto" w:line="240" w:after="0"/>
@@ -8528,9 +8473,9 @@
       </w:tcPr>
     </w:tblStylePr>
   </w:style>
-  <w:style w:type="table" w:styleId="116">
+  <w:style w:type="table" w:styleId="736">
     <w:name w:val="List Table 3"/>
-    <w:basedOn w:val="599"/>
+    <w:basedOn w:val="811"/>
     <w:uiPriority w:val="99"/>
     <w:pPr>
       <w:spacing w:lineRule="auto" w:line="240" w:after="0"/>
@@ -8602,9 +8547,9 @@
       </w:rPr>
     </w:tblStylePr>
   </w:style>
-  <w:style w:type="table" w:styleId="117">
+  <w:style w:type="table" w:styleId="737">
     <w:name w:val="List Table 3 - Accent 1"/>
-    <w:basedOn w:val="599"/>
+    <w:basedOn w:val="811"/>
     <w:uiPriority w:val="99"/>
     <w:pPr>
       <w:spacing w:lineRule="auto" w:line="240" w:after="0"/>
@@ -8676,9 +8621,9 @@
       </w:rPr>
     </w:tblStylePr>
   </w:style>
-  <w:style w:type="table" w:styleId="118">
+  <w:style w:type="table" w:styleId="738">
     <w:name w:val="List Table 3 - Accent 2"/>
-    <w:basedOn w:val="599"/>
+    <w:basedOn w:val="811"/>
     <w:uiPriority w:val="99"/>
     <w:pPr>
       <w:spacing w:lineRule="auto" w:line="240" w:after="0"/>
@@ -8750,9 +8695,9 @@
       </w:rPr>
     </w:tblStylePr>
   </w:style>
-  <w:style w:type="table" w:styleId="119">
+  <w:style w:type="table" w:styleId="739">
     <w:name w:val="List Table 3 - Accent 3"/>
-    <w:basedOn w:val="599"/>
+    <w:basedOn w:val="811"/>
     <w:uiPriority w:val="99"/>
     <w:pPr>
       <w:spacing w:lineRule="auto" w:line="240" w:after="0"/>
@@ -8824,9 +8769,9 @@
       </w:rPr>
     </w:tblStylePr>
   </w:style>
-  <w:style w:type="table" w:styleId="120">
+  <w:style w:type="table" w:styleId="740">
     <w:name w:val="List Table 3 - Accent 4"/>
-    <w:basedOn w:val="599"/>
+    <w:basedOn w:val="811"/>
     <w:uiPriority w:val="99"/>
     <w:pPr>
       <w:spacing w:lineRule="auto" w:line="240" w:after="0"/>
@@ -8898,9 +8843,9 @@
       </w:rPr>
     </w:tblStylePr>
   </w:style>
-  <w:style w:type="table" w:styleId="121">
+  <w:style w:type="table" w:styleId="741">
     <w:name w:val="List Table 3 - Accent 5"/>
-    <w:basedOn w:val="599"/>
+    <w:basedOn w:val="811"/>
     <w:uiPriority w:val="99"/>
     <w:pPr>
       <w:spacing w:lineRule="auto" w:line="240" w:after="0"/>
@@ -8972,9 +8917,9 @@
       </w:rPr>
     </w:tblStylePr>
   </w:style>
-  <w:style w:type="table" w:styleId="122">
+  <w:style w:type="table" w:styleId="742">
     <w:name w:val="List Table 3 - Accent 6"/>
-    <w:basedOn w:val="599"/>
+    <w:basedOn w:val="811"/>
     <w:uiPriority w:val="99"/>
     <w:pPr>
       <w:spacing w:lineRule="auto" w:line="240" w:after="0"/>
@@ -9046,9 +8991,9 @@
       </w:rPr>
     </w:tblStylePr>
   </w:style>
-  <w:style w:type="table" w:styleId="123">
+  <w:style w:type="table" w:styleId="743">
     <w:name w:val="List Table 4"/>
-    <w:basedOn w:val="599"/>
+    <w:basedOn w:val="811"/>
     <w:uiPriority w:val="99"/>
     <w:pPr>
       <w:spacing w:lineRule="auto" w:line="240" w:after="0"/>
@@ -9115,9 +9060,9 @@
       </w:rPr>
     </w:tblStylePr>
   </w:style>
-  <w:style w:type="table" w:styleId="124">
+  <w:style w:type="table" w:styleId="744">
     <w:name w:val="List Table 4 - Accent 1"/>
-    <w:basedOn w:val="599"/>
+    <w:basedOn w:val="811"/>
     <w:uiPriority w:val="99"/>
     <w:pPr>
       <w:spacing w:lineRule="auto" w:line="240" w:after="0"/>
@@ -9184,9 +9129,9 @@
       </w:rPr>
     </w:tblStylePr>
   </w:style>
-  <w:style w:type="table" w:styleId="125">
+  <w:style w:type="table" w:styleId="745">
     <w:name w:val="List Table 4 - Accent 2"/>
-    <w:basedOn w:val="599"/>
+    <w:basedOn w:val="811"/>
     <w:uiPriority w:val="99"/>
     <w:pPr>
       <w:spacing w:lineRule="auto" w:line="240" w:after="0"/>
@@ -9253,9 +9198,9 @@
       </w:rPr>
     </w:tblStylePr>
   </w:style>
-  <w:style w:type="table" w:styleId="126">
+  <w:style w:type="table" w:styleId="746">
     <w:name w:val="List Table 4 - Accent 3"/>
-    <w:basedOn w:val="599"/>
+    <w:basedOn w:val="811"/>
     <w:uiPriority w:val="99"/>
     <w:pPr>
       <w:spacing w:lineRule="auto" w:line="240" w:after="0"/>
@@ -9322,9 +9267,9 @@
       </w:rPr>
     </w:tblStylePr>
   </w:style>
-  <w:style w:type="table" w:styleId="127">
+  <w:style w:type="table" w:styleId="747">
     <w:name w:val="List Table 4 - Accent 4"/>
-    <w:basedOn w:val="599"/>
+    <w:basedOn w:val="811"/>
     <w:uiPriority w:val="99"/>
     <w:pPr>
       <w:spacing w:lineRule="auto" w:line="240" w:after="0"/>
@@ -9391,9 +9336,9 @@
       </w:rPr>
     </w:tblStylePr>
   </w:style>
-  <w:style w:type="table" w:styleId="128">
+  <w:style w:type="table" w:styleId="748">
     <w:name w:val="List Table 4 - Accent 5"/>
-    <w:basedOn w:val="599"/>
+    <w:basedOn w:val="811"/>
     <w:uiPriority w:val="99"/>
     <w:pPr>
       <w:spacing w:lineRule="auto" w:line="240" w:after="0"/>
@@ -9460,9 +9405,9 @@
       </w:rPr>
     </w:tblStylePr>
   </w:style>
-  <w:style w:type="table" w:styleId="129">
+  <w:style w:type="table" w:styleId="749">
     <w:name w:val="List Table 4 - Accent 6"/>
-    <w:basedOn w:val="599"/>
+    <w:basedOn w:val="811"/>
     <w:uiPriority w:val="99"/>
     <w:pPr>
       <w:spacing w:lineRule="auto" w:line="240" w:after="0"/>
@@ -9529,9 +9474,9 @@
       </w:rPr>
     </w:tblStylePr>
   </w:style>
-  <w:style w:type="table" w:styleId="130">
+  <w:style w:type="table" w:styleId="750">
     <w:name w:val="List Table 5 Dark"/>
-    <w:basedOn w:val="599"/>
+    <w:basedOn w:val="811"/>
     <w:uiPriority w:val="99"/>
     <w:pPr>
       <w:spacing w:lineRule="auto" w:line="240" w:after="0"/>
@@ -9636,9 +9581,9 @@
       </w:rPr>
     </w:tblStylePr>
   </w:style>
-  <w:style w:type="table" w:styleId="131">
+  <w:style w:type="table" w:styleId="751">
     <w:name w:val="List Table 5 Dark - Accent 1"/>
-    <w:basedOn w:val="599"/>
+    <w:basedOn w:val="811"/>
     <w:uiPriority w:val="99"/>
     <w:pPr>
       <w:spacing w:lineRule="auto" w:line="240" w:after="0"/>
@@ -9743,9 +9688,9 @@
       </w:rPr>
     </w:tblStylePr>
   </w:style>
-  <w:style w:type="table" w:styleId="132">
+  <w:style w:type="table" w:styleId="752">
     <w:name w:val="List Table 5 Dark - Accent 2"/>
-    <w:basedOn w:val="599"/>
+    <w:basedOn w:val="811"/>
     <w:uiPriority w:val="99"/>
     <w:pPr>
       <w:spacing w:lineRule="auto" w:line="240" w:after="0"/>
@@ -9850,9 +9795,9 @@
       </w:rPr>
     </w:tblStylePr>
   </w:style>
-  <w:style w:type="table" w:styleId="133">
+  <w:style w:type="table" w:styleId="753">
     <w:name w:val="List Table 5 Dark - Accent 3"/>
-    <w:basedOn w:val="599"/>
+    <w:basedOn w:val="811"/>
     <w:uiPriority w:val="99"/>
     <w:pPr>
       <w:spacing w:lineRule="auto" w:line="240" w:after="0"/>
@@ -9957,9 +9902,9 @@
       </w:rPr>
     </w:tblStylePr>
   </w:style>
-  <w:style w:type="table" w:styleId="134">
+  <w:style w:type="table" w:styleId="754">
     <w:name w:val="List Table 5 Dark - Accent 4"/>
-    <w:basedOn w:val="599"/>
+    <w:basedOn w:val="811"/>
     <w:uiPriority w:val="99"/>
     <w:pPr>
       <w:spacing w:lineRule="auto" w:line="240" w:after="0"/>
@@ -10064,9 +10009,9 @@
       </w:rPr>
     </w:tblStylePr>
   </w:style>
-  <w:style w:type="table" w:styleId="135">
+  <w:style w:type="table" w:styleId="755">
     <w:name w:val="List Table 5 Dark - Accent 5"/>
-    <w:basedOn w:val="599"/>
+    <w:basedOn w:val="811"/>
     <w:uiPriority w:val="99"/>
     <w:pPr>
       <w:spacing w:lineRule="auto" w:line="240" w:after="0"/>
@@ -10171,9 +10116,9 @@
       </w:rPr>
     </w:tblStylePr>
   </w:style>
-  <w:style w:type="table" w:styleId="136">
+  <w:style w:type="table" w:styleId="756">
     <w:name w:val="List Table 5 Dark - Accent 6"/>
-    <w:basedOn w:val="599"/>
+    <w:basedOn w:val="811"/>
     <w:uiPriority w:val="99"/>
     <w:pPr>
       <w:spacing w:lineRule="auto" w:line="240" w:after="0"/>
@@ -10278,9 +10223,9 @@
       </w:rPr>
     </w:tblStylePr>
   </w:style>
-  <w:style w:type="table" w:styleId="137">
+  <w:style w:type="table" w:styleId="757">
     <w:name w:val="List Table 6 Colorful"/>
-    <w:basedOn w:val="599"/>
+    <w:basedOn w:val="811"/>
     <w:uiPriority w:val="99"/>
     <w:pPr>
       <w:spacing w:lineRule="auto" w:line="240" w:after="0"/>
@@ -10351,9 +10296,9 @@
       </w:tcPr>
     </w:tblStylePr>
   </w:style>
-  <w:style w:type="table" w:styleId="138">
+  <w:style w:type="table" w:styleId="758">
     <w:name w:val="List Table 6 Colorful - Accent 1"/>
-    <w:basedOn w:val="599"/>
+    <w:basedOn w:val="811"/>
     <w:uiPriority w:val="99"/>
     <w:pPr>
       <w:spacing w:lineRule="auto" w:line="240" w:after="0"/>
@@ -10424,9 +10369,9 @@
       </w:tcPr>
     </w:tblStylePr>
   </w:style>
-  <w:style w:type="table" w:styleId="139">
+  <w:style w:type="table" w:styleId="759">
     <w:name w:val="List Table 6 Colorful - Accent 2"/>
-    <w:basedOn w:val="599"/>
+    <w:basedOn w:val="811"/>
     <w:uiPriority w:val="99"/>
     <w:pPr>
       <w:spacing w:lineRule="auto" w:line="240" w:after="0"/>
@@ -10497,9 +10442,9 @@
       </w:tcPr>
     </w:tblStylePr>
   </w:style>
-  <w:style w:type="table" w:styleId="140">
+  <w:style w:type="table" w:styleId="760">
     <w:name w:val="List Table 6 Colorful - Accent 3"/>
-    <w:basedOn w:val="599"/>
+    <w:basedOn w:val="811"/>
     <w:uiPriority w:val="99"/>
     <w:pPr>
       <w:spacing w:lineRule="auto" w:line="240" w:after="0"/>
@@ -10570,9 +10515,9 @@
       </w:tcPr>
     </w:tblStylePr>
   </w:style>
-  <w:style w:type="table" w:styleId="141">
+  <w:style w:type="table" w:styleId="761">
     <w:name w:val="List Table 6 Colorful - Accent 4"/>
-    <w:basedOn w:val="599"/>
+    <w:basedOn w:val="811"/>
     <w:uiPriority w:val="99"/>
     <w:pPr>
       <w:spacing w:lineRule="auto" w:line="240" w:after="0"/>
@@ -10643,9 +10588,9 @@
       </w:tcPr>
     </w:tblStylePr>
   </w:style>
-  <w:style w:type="table" w:styleId="142">
+  <w:style w:type="table" w:styleId="762">
     <w:name w:val="List Table 6 Colorful - Accent 5"/>
-    <w:basedOn w:val="599"/>
+    <w:basedOn w:val="811"/>
     <w:uiPriority w:val="99"/>
     <w:pPr>
       <w:spacing w:lineRule="auto" w:line="240" w:after="0"/>
@@ -10716,9 +10661,9 @@
       </w:tcPr>
     </w:tblStylePr>
   </w:style>
-  <w:style w:type="table" w:styleId="143">
+  <w:style w:type="table" w:styleId="763">
     <w:name w:val="List Table 6 Colorful - Accent 6"/>
-    <w:basedOn w:val="599"/>
+    <w:basedOn w:val="811"/>
     <w:uiPriority w:val="99"/>
     <w:pPr>
       <w:spacing w:lineRule="auto" w:line="240" w:after="0"/>
@@ -10789,9 +10734,9 @@
       </w:tcPr>
     </w:tblStylePr>
   </w:style>
-  <w:style w:type="table" w:styleId="144">
+  <w:style w:type="table" w:styleId="764">
     <w:name w:val="List Table 7 Colorful"/>
-    <w:basedOn w:val="599"/>
+    <w:basedOn w:val="811"/>
     <w:uiPriority w:val="99"/>
     <w:pPr>
       <w:spacing w:lineRule="auto" w:line="240" w:after="0"/>
@@ -10839,10 +10784,10 @@
       <w:tcPr>
         <w:shd w:color="FFFFFF"/>
         <w:tcBorders>
-          <w:left w:val="none"/>
-          <w:top w:val="none"/>
+          <w:left w:val="none" w:color="000000" w:sz="4" w:space="0"/>
+          <w:top w:val="none" w:color="000000" w:sz="4" w:space="0"/>
           <w:right w:val="single" w:color="000000" w:sz="4" w:space="0" w:themeColor="text1" w:themeTint="80"/>
-          <w:bottom w:val="none"/>
+          <w:bottom w:val="none" w:color="000000" w:sz="4" w:space="0"/>
         </w:tcBorders>
       </w:tcPr>
     </w:tblStylePr>
@@ -10856,9 +10801,9 @@
       <w:tcPr>
         <w:shd w:val="clear" w:color="FFFFFF" w:themeFill="light1" w:themeColor="light1"/>
         <w:tcBorders>
-          <w:left w:val="none"/>
-          <w:top w:val="none"/>
-          <w:right w:val="none"/>
+          <w:left w:val="none" w:color="000000" w:sz="4" w:space="0"/>
+          <w:top w:val="none" w:color="000000" w:sz="4" w:space="0"/>
+          <w:right w:val="none" w:color="000000" w:sz="4" w:space="0"/>
           <w:bottom w:val="single" w:color="000000" w:sz="4" w:space="0" w:themeColor="text1" w:themeTint="80"/>
         </w:tcBorders>
       </w:tcPr>
@@ -10874,9 +10819,9 @@
         <w:shd w:color="FFFFFF"/>
         <w:tcBorders>
           <w:left w:val="single" w:color="000000" w:sz="4" w:space="0" w:themeColor="text1" w:themeTint="80"/>
-          <w:top w:val="none"/>
-          <w:right w:val="none"/>
-          <w:bottom w:val="none"/>
+          <w:top w:val="none" w:color="000000" w:sz="4" w:space="0"/>
+          <w:right w:val="none" w:color="000000" w:sz="4" w:space="0"/>
+          <w:bottom w:val="none" w:color="000000" w:sz="4" w:space="0"/>
         </w:tcBorders>
       </w:tcPr>
     </w:tblStylePr>
@@ -10890,10 +10835,10 @@
       <w:tcPr>
         <w:shd w:val="clear" w:color="FFFFFF" w:themeFill="light1" w:themeColor="light1"/>
         <w:tcBorders>
-          <w:left w:val="none"/>
+          <w:left w:val="none" w:color="000000" w:sz="4" w:space="0"/>
           <w:top w:val="single" w:color="000000" w:sz="4" w:space="0" w:themeColor="text1" w:themeTint="80"/>
-          <w:right w:val="none"/>
-          <w:bottom w:val="none"/>
+          <w:right w:val="none" w:color="000000" w:sz="4" w:space="0"/>
+          <w:bottom w:val="none" w:color="000000" w:sz="4" w:space="0"/>
         </w:tcBorders>
       </w:tcPr>
     </w:tblStylePr>
@@ -10905,9 +10850,9 @@
       </w:rPr>
     </w:tblStylePr>
   </w:style>
-  <w:style w:type="table" w:styleId="145">
+  <w:style w:type="table" w:styleId="765">
     <w:name w:val="List Table 7 Colorful - Accent 1"/>
-    <w:basedOn w:val="599"/>
+    <w:basedOn w:val="811"/>
     <w:uiPriority w:val="99"/>
     <w:pPr>
       <w:spacing w:lineRule="auto" w:line="240" w:after="0"/>
@@ -10955,10 +10900,10 @@
       <w:tcPr>
         <w:shd w:color="FFFFFF"/>
         <w:tcBorders>
-          <w:left w:val="none"/>
-          <w:top w:val="none"/>
+          <w:left w:val="none" w:color="000000" w:sz="4" w:space="0"/>
+          <w:top w:val="none" w:color="000000" w:sz="4" w:space="0"/>
           <w:right w:val="single" w:color="000000" w:sz="4" w:space="0" w:themeColor="accent1"/>
-          <w:bottom w:val="none"/>
+          <w:bottom w:val="none" w:color="000000" w:sz="4" w:space="0"/>
         </w:tcBorders>
       </w:tcPr>
     </w:tblStylePr>
@@ -10972,9 +10917,9 @@
       <w:tcPr>
         <w:shd w:val="clear" w:color="FFFFFF" w:themeFill="light1" w:themeColor="light1"/>
         <w:tcBorders>
-          <w:left w:val="none"/>
-          <w:top w:val="none"/>
-          <w:right w:val="none"/>
+          <w:left w:val="none" w:color="000000" w:sz="4" w:space="0"/>
+          <w:top w:val="none" w:color="000000" w:sz="4" w:space="0"/>
+          <w:right w:val="none" w:color="000000" w:sz="4" w:space="0"/>
           <w:bottom w:val="single" w:color="000000" w:sz="4" w:space="0" w:themeColor="accent1"/>
         </w:tcBorders>
       </w:tcPr>
@@ -10990,9 +10935,9 @@
         <w:shd w:color="FFFFFF"/>
         <w:tcBorders>
           <w:left w:val="single" w:color="000000" w:sz="4" w:space="0" w:themeColor="accent1"/>
-          <w:top w:val="none"/>
-          <w:right w:val="none"/>
-          <w:bottom w:val="none"/>
+          <w:top w:val="none" w:color="000000" w:sz="4" w:space="0"/>
+          <w:right w:val="none" w:color="000000" w:sz="4" w:space="0"/>
+          <w:bottom w:val="none" w:color="000000" w:sz="4" w:space="0"/>
         </w:tcBorders>
       </w:tcPr>
     </w:tblStylePr>
@@ -11006,10 +10951,10 @@
       <w:tcPr>
         <w:shd w:val="clear" w:color="FFFFFF" w:themeFill="light1" w:themeColor="light1"/>
         <w:tcBorders>
-          <w:left w:val="none"/>
+          <w:left w:val="none" w:color="000000" w:sz="4" w:space="0"/>
           <w:top w:val="single" w:color="000000" w:sz="4" w:space="0" w:themeColor="accent1"/>
-          <w:right w:val="none"/>
-          <w:bottom w:val="none"/>
+          <w:right w:val="none" w:color="000000" w:sz="4" w:space="0"/>
+          <w:bottom w:val="none" w:color="000000" w:sz="4" w:space="0"/>
         </w:tcBorders>
       </w:tcPr>
     </w:tblStylePr>
@@ -11021,9 +10966,9 @@
       </w:rPr>
     </w:tblStylePr>
   </w:style>
-  <w:style w:type="table" w:styleId="146">
+  <w:style w:type="table" w:styleId="766">
     <w:name w:val="List Table 7 Colorful - Accent 2"/>
-    <w:basedOn w:val="599"/>
+    <w:basedOn w:val="811"/>
     <w:uiPriority w:val="99"/>
     <w:pPr>
       <w:spacing w:lineRule="auto" w:line="240" w:after="0"/>
@@ -11071,10 +11016,10 @@
       <w:tcPr>
         <w:shd w:color="FFFFFF"/>
         <w:tcBorders>
-          <w:left w:val="none"/>
-          <w:top w:val="none"/>
+          <w:left w:val="none" w:color="000000" w:sz="4" w:space="0"/>
+          <w:top w:val="none" w:color="000000" w:sz="4" w:space="0"/>
           <w:right w:val="single" w:color="000000" w:sz="4" w:space="0" w:themeColor="accent2" w:themeTint="97"/>
-          <w:bottom w:val="none"/>
+          <w:bottom w:val="none" w:color="000000" w:sz="4" w:space="0"/>
         </w:tcBorders>
       </w:tcPr>
     </w:tblStylePr>
@@ -11088,9 +11033,9 @@
       <w:tcPr>
         <w:shd w:val="clear" w:color="FFFFFF" w:themeFill="light1" w:themeColor="light1"/>
         <w:tcBorders>
-          <w:left w:val="none"/>
-          <w:top w:val="none"/>
-          <w:right w:val="none"/>
+          <w:left w:val="none" w:color="000000" w:sz="4" w:space="0"/>
+          <w:top w:val="none" w:color="000000" w:sz="4" w:space="0"/>
+          <w:right w:val="none" w:color="000000" w:sz="4" w:space="0"/>
           <w:bottom w:val="single" w:color="000000" w:sz="4" w:space="0" w:themeColor="accent2" w:themeTint="97"/>
         </w:tcBorders>
       </w:tcPr>
@@ -11106,9 +11051,9 @@
         <w:shd w:color="FFFFFF"/>
         <w:tcBorders>
           <w:left w:val="single" w:color="000000" w:sz="4" w:space="0" w:themeColor="accent2" w:themeTint="97"/>
-          <w:top w:val="none"/>
-          <w:right w:val="none"/>
-          <w:bottom w:val="none"/>
+          <w:top w:val="none" w:color="000000" w:sz="4" w:space="0"/>
+          <w:right w:val="none" w:color="000000" w:sz="4" w:space="0"/>
+          <w:bottom w:val="none" w:color="000000" w:sz="4" w:space="0"/>
         </w:tcBorders>
       </w:tcPr>
     </w:tblStylePr>
@@ -11122,10 +11067,10 @@
       <w:tcPr>
         <w:shd w:val="clear" w:color="FFFFFF" w:themeFill="light1" w:themeColor="light1"/>
         <w:tcBorders>
-          <w:left w:val="none"/>
+          <w:left w:val="none" w:color="000000" w:sz="4" w:space="0"/>
           <w:top w:val="single" w:color="000000" w:sz="4" w:space="0" w:themeColor="accent2" w:themeTint="97"/>
-          <w:right w:val="none"/>
-          <w:bottom w:val="none"/>
+          <w:right w:val="none" w:color="000000" w:sz="4" w:space="0"/>
+          <w:bottom w:val="none" w:color="000000" w:sz="4" w:space="0"/>
         </w:tcBorders>
       </w:tcPr>
     </w:tblStylePr>
@@ -11137,9 +11082,9 @@
       </w:rPr>
     </w:tblStylePr>
   </w:style>
-  <w:style w:type="table" w:styleId="147">
+  <w:style w:type="table" w:styleId="767">
     <w:name w:val="List Table 7 Colorful - Accent 3"/>
-    <w:basedOn w:val="599"/>
+    <w:basedOn w:val="811"/>
     <w:uiPriority w:val="99"/>
     <w:pPr>
       <w:spacing w:lineRule="auto" w:line="240" w:after="0"/>
@@ -11187,10 +11132,10 @@
       <w:tcPr>
         <w:shd w:color="FFFFFF"/>
         <w:tcBorders>
-          <w:left w:val="none"/>
-          <w:top w:val="none"/>
+          <w:left w:val="none" w:color="000000" w:sz="4" w:space="0"/>
+          <w:top w:val="none" w:color="000000" w:sz="4" w:space="0"/>
           <w:right w:val="single" w:color="000000" w:sz="4" w:space="0" w:themeColor="accent3" w:themeTint="98"/>
-          <w:bottom w:val="none"/>
+          <w:bottom w:val="none" w:color="000000" w:sz="4" w:space="0"/>
         </w:tcBorders>
       </w:tcPr>
     </w:tblStylePr>
@@ -11204,9 +11149,9 @@
       <w:tcPr>
         <w:shd w:val="clear" w:color="FFFFFF" w:themeFill="light1" w:themeColor="light1"/>
         <w:tcBorders>
-          <w:left w:val="none"/>
-          <w:top w:val="none"/>
-          <w:right w:val="none"/>
+          <w:left w:val="none" w:color="000000" w:sz="4" w:space="0"/>
+          <w:top w:val="none" w:color="000000" w:sz="4" w:space="0"/>
+          <w:right w:val="none" w:color="000000" w:sz="4" w:space="0"/>
           <w:bottom w:val="single" w:color="000000" w:sz="4" w:space="0" w:themeColor="accent3" w:themeTint="98"/>
         </w:tcBorders>
       </w:tcPr>
@@ -11222,9 +11167,9 @@
         <w:shd w:color="FFFFFF"/>
         <w:tcBorders>
           <w:left w:val="single" w:color="000000" w:sz="4" w:space="0" w:themeColor="accent3" w:themeTint="98"/>
-          <w:top w:val="none"/>
-          <w:right w:val="none"/>
-          <w:bottom w:val="none"/>
+          <w:top w:val="none" w:color="000000" w:sz="4" w:space="0"/>
+          <w:right w:val="none" w:color="000000" w:sz="4" w:space="0"/>
+          <w:bottom w:val="none" w:color="000000" w:sz="4" w:space="0"/>
         </w:tcBorders>
       </w:tcPr>
     </w:tblStylePr>
@@ -11238,10 +11183,10 @@
       <w:tcPr>
         <w:shd w:val="clear" w:color="FFFFFF" w:themeFill="light1" w:themeColor="light1"/>
         <w:tcBorders>
-          <w:left w:val="none"/>
+          <w:left w:val="none" w:color="000000" w:sz="4" w:space="0"/>
           <w:top w:val="single" w:color="000000" w:sz="4" w:space="0" w:themeColor="accent3" w:themeTint="98"/>
-          <w:right w:val="none"/>
-          <w:bottom w:val="none"/>
+          <w:right w:val="none" w:color="000000" w:sz="4" w:space="0"/>
+          <w:bottom w:val="none" w:color="000000" w:sz="4" w:space="0"/>
         </w:tcBorders>
       </w:tcPr>
     </w:tblStylePr>
@@ -11253,9 +11198,9 @@
       </w:rPr>
     </w:tblStylePr>
   </w:style>
-  <w:style w:type="table" w:styleId="148">
+  <w:style w:type="table" w:styleId="768">
     <w:name w:val="List Table 7 Colorful - Accent 4"/>
-    <w:basedOn w:val="599"/>
+    <w:basedOn w:val="811"/>
     <w:uiPriority w:val="99"/>
     <w:pPr>
       <w:spacing w:lineRule="auto" w:line="240" w:after="0"/>
@@ -11303,10 +11248,10 @@
       <w:tcPr>
         <w:shd w:color="FFFFFF"/>
         <w:tcBorders>
-          <w:left w:val="none"/>
-          <w:top w:val="none"/>
+          <w:left w:val="none" w:color="000000" w:sz="4" w:space="0"/>
+          <w:top w:val="none" w:color="000000" w:sz="4" w:space="0"/>
           <w:right w:val="single" w:color="000000" w:sz="4" w:space="0" w:themeColor="accent4" w:themeTint="9A"/>
-          <w:bottom w:val="none"/>
+          <w:bottom w:val="none" w:color="000000" w:sz="4" w:space="0"/>
         </w:tcBorders>
       </w:tcPr>
     </w:tblStylePr>
@@ -11320,9 +11265,9 @@
       <w:tcPr>
         <w:shd w:val="clear" w:color="FFFFFF" w:themeFill="light1" w:themeColor="light1"/>
         <w:tcBorders>
-          <w:left w:val="none"/>
-          <w:top w:val="none"/>
-          <w:right w:val="none"/>
+          <w:left w:val="none" w:color="000000" w:sz="4" w:space="0"/>
+          <w:top w:val="none" w:color="000000" w:sz="4" w:space="0"/>
+          <w:right w:val="none" w:color="000000" w:sz="4" w:space="0"/>
           <w:bottom w:val="single" w:color="000000" w:sz="4" w:space="0" w:themeColor="accent4" w:themeTint="9A"/>
         </w:tcBorders>
       </w:tcPr>
@@ -11338,9 +11283,9 @@
         <w:shd w:color="FFFFFF"/>
         <w:tcBorders>
           <w:left w:val="single" w:color="000000" w:sz="4" w:space="0" w:themeColor="accent4" w:themeTint="9A"/>
-          <w:top w:val="none"/>
-          <w:right w:val="none"/>
-          <w:bottom w:val="none"/>
+          <w:top w:val="none" w:color="000000" w:sz="4" w:space="0"/>
+          <w:right w:val="none" w:color="000000" w:sz="4" w:space="0"/>
+          <w:bottom w:val="none" w:color="000000" w:sz="4" w:space="0"/>
         </w:tcBorders>
       </w:tcPr>
     </w:tblStylePr>
@@ -11354,10 +11299,10 @@
       <w:tcPr>
         <w:shd w:val="clear" w:color="FFFFFF" w:themeFill="light1" w:themeColor="light1"/>
         <w:tcBorders>
-          <w:left w:val="none"/>
+          <w:left w:val="none" w:color="000000" w:sz="4" w:space="0"/>
           <w:top w:val="single" w:color="000000" w:sz="4" w:space="0" w:themeColor="accent4" w:themeTint="9A"/>
-          <w:right w:val="none"/>
-          <w:bottom w:val="none"/>
+          <w:right w:val="none" w:color="000000" w:sz="4" w:space="0"/>
+          <w:bottom w:val="none" w:color="000000" w:sz="4" w:space="0"/>
         </w:tcBorders>
       </w:tcPr>
     </w:tblStylePr>
@@ -11369,9 +11314,9 @@
       </w:rPr>
     </w:tblStylePr>
   </w:style>
-  <w:style w:type="table" w:styleId="149">
+  <w:style w:type="table" w:styleId="769">
     <w:name w:val="List Table 7 Colorful - Accent 5"/>
-    <w:basedOn w:val="599"/>
+    <w:basedOn w:val="811"/>
     <w:uiPriority w:val="99"/>
     <w:pPr>
       <w:spacing w:lineRule="auto" w:line="240" w:after="0"/>
@@ -11419,10 +11364,10 @@
       <w:tcPr>
         <w:shd w:color="FFFFFF"/>
         <w:tcBorders>
-          <w:left w:val="none"/>
-          <w:top w:val="none"/>
+          <w:left w:val="none" w:color="000000" w:sz="4" w:space="0"/>
+          <w:top w:val="none" w:color="000000" w:sz="4" w:space="0"/>
           <w:right w:val="single" w:color="000000" w:sz="4" w:space="0" w:themeColor="accent5" w:themeTint="9A"/>
-          <w:bottom w:val="none"/>
+          <w:bottom w:val="none" w:color="000000" w:sz="4" w:space="0"/>
         </w:tcBorders>
       </w:tcPr>
     </w:tblStylePr>
@@ -11436,9 +11381,9 @@
       <w:tcPr>
         <w:shd w:val="clear" w:color="FFFFFF" w:themeFill="light1" w:themeColor="light1"/>
         <w:tcBorders>
-          <w:left w:val="none"/>
-          <w:top w:val="none"/>
-          <w:right w:val="none"/>
+          <w:left w:val="none" w:color="000000" w:sz="4" w:space="0"/>
+          <w:top w:val="none" w:color="000000" w:sz="4" w:space="0"/>
+          <w:right w:val="none" w:color="000000" w:sz="4" w:space="0"/>
           <w:bottom w:val="single" w:color="000000" w:sz="4" w:space="0" w:themeColor="accent5" w:themeTint="9A"/>
         </w:tcBorders>
       </w:tcPr>
@@ -11454,9 +11399,9 @@
         <w:shd w:color="FFFFFF"/>
         <w:tcBorders>
           <w:left w:val="single" w:color="000000" w:sz="4" w:space="0" w:themeColor="accent5" w:themeTint="9A"/>
-          <w:top w:val="none"/>
-          <w:right w:val="none"/>
-          <w:bottom w:val="none"/>
+          <w:top w:val="none" w:color="000000" w:sz="4" w:space="0"/>
+          <w:right w:val="none" w:color="000000" w:sz="4" w:space="0"/>
+          <w:bottom w:val="none" w:color="000000" w:sz="4" w:space="0"/>
         </w:tcBorders>
       </w:tcPr>
     </w:tblStylePr>
@@ -11470,10 +11415,10 @@
       <w:tcPr>
         <w:shd w:val="clear" w:color="FFFFFF" w:themeFill="light1" w:themeColor="light1"/>
         <w:tcBorders>
-          <w:left w:val="none"/>
+          <w:left w:val="none" w:color="000000" w:sz="4" w:space="0"/>
           <w:top w:val="single" w:color="000000" w:sz="4" w:space="0" w:themeColor="accent5" w:themeTint="9A"/>
-          <w:right w:val="none"/>
-          <w:bottom w:val="none"/>
+          <w:right w:val="none" w:color="000000" w:sz="4" w:space="0"/>
+          <w:bottom w:val="none" w:color="000000" w:sz="4" w:space="0"/>
         </w:tcBorders>
       </w:tcPr>
     </w:tblStylePr>
@@ -11485,9 +11430,9 @@
       </w:rPr>
     </w:tblStylePr>
   </w:style>
-  <w:style w:type="table" w:styleId="150">
+  <w:style w:type="table" w:styleId="770">
     <w:name w:val="List Table 7 Colorful - Accent 6"/>
-    <w:basedOn w:val="599"/>
+    <w:basedOn w:val="811"/>
     <w:uiPriority w:val="99"/>
     <w:pPr>
       <w:spacing w:lineRule="auto" w:line="240" w:after="0"/>
@@ -11535,10 +11480,10 @@
       <w:tcPr>
         <w:shd w:color="FFFFFF"/>
         <w:tcBorders>
-          <w:left w:val="none"/>
-          <w:top w:val="none"/>
+          <w:left w:val="none" w:color="000000" w:sz="4" w:space="0"/>
+          <w:top w:val="none" w:color="000000" w:sz="4" w:space="0"/>
           <w:right w:val="single" w:color="000000" w:sz="4" w:space="0" w:themeColor="accent6" w:themeTint="98"/>
-          <w:bottom w:val="none"/>
+          <w:bottom w:val="none" w:color="000000" w:sz="4" w:space="0"/>
         </w:tcBorders>
       </w:tcPr>
     </w:tblStylePr>
@@ -11552,9 +11497,9 @@
       <w:tcPr>
         <w:shd w:val="clear" w:color="FFFFFF" w:themeFill="light1" w:themeColor="light1"/>
         <w:tcBorders>
-          <w:left w:val="none"/>
-          <w:top w:val="none"/>
-          <w:right w:val="none"/>
+          <w:left w:val="none" w:color="000000" w:sz="4" w:space="0"/>
+          <w:top w:val="none" w:color="000000" w:sz="4" w:space="0"/>
+          <w:right w:val="none" w:color="000000" w:sz="4" w:space="0"/>
           <w:bottom w:val="single" w:color="000000" w:sz="4" w:space="0" w:themeColor="accent6" w:themeTint="98"/>
         </w:tcBorders>
       </w:tcPr>
@@ -11570,9 +11515,9 @@
         <w:shd w:color="FFFFFF"/>
         <w:tcBorders>
           <w:left w:val="single" w:color="000000" w:sz="4" w:space="0" w:themeColor="accent6" w:themeTint="98"/>
-          <w:top w:val="none"/>
-          <w:right w:val="none"/>
-          <w:bottom w:val="none"/>
+          <w:top w:val="none" w:color="000000" w:sz="4" w:space="0"/>
+          <w:right w:val="none" w:color="000000" w:sz="4" w:space="0"/>
+          <w:bottom w:val="none" w:color="000000" w:sz="4" w:space="0"/>
         </w:tcBorders>
       </w:tcPr>
     </w:tblStylePr>
@@ -11586,10 +11531,10 @@
       <w:tcPr>
         <w:shd w:val="clear" w:color="FFFFFF" w:themeFill="light1" w:themeColor="light1"/>
         <w:tcBorders>
-          <w:left w:val="none"/>
+          <w:left w:val="none" w:color="000000" w:sz="4" w:space="0"/>
           <w:top w:val="single" w:color="000000" w:sz="4" w:space="0" w:themeColor="accent6" w:themeTint="98"/>
-          <w:right w:val="none"/>
-          <w:bottom w:val="none"/>
+          <w:right w:val="none" w:color="000000" w:sz="4" w:space="0"/>
+          <w:bottom w:val="none" w:color="000000" w:sz="4" w:space="0"/>
         </w:tcBorders>
       </w:tcPr>
     </w:tblStylePr>
@@ -11601,9 +11546,9 @@
       </w:rPr>
     </w:tblStylePr>
   </w:style>
-  <w:style w:type="table" w:styleId="151">
+  <w:style w:type="table" w:styleId="771">
     <w:name w:val="Lined - Accent"/>
-    <w:basedOn w:val="599"/>
+    <w:basedOn w:val="811"/>
     <w:uiPriority w:val="99"/>
     <w:rPr>
       <w:color w:val="404040"/>
@@ -11691,9 +11636,9 @@
       </w:tcPr>
     </w:tblStylePr>
   </w:style>
-  <w:style w:type="table" w:styleId="152">
+  <w:style w:type="table" w:styleId="772">
     <w:name w:val="Lined - Accent 1"/>
-    <w:basedOn w:val="599"/>
+    <w:basedOn w:val="811"/>
     <w:uiPriority w:val="99"/>
     <w:rPr>
       <w:color w:val="404040"/>
@@ -11781,9 +11726,9 @@
       </w:tcPr>
     </w:tblStylePr>
   </w:style>
-  <w:style w:type="table" w:styleId="153">
+  <w:style w:type="table" w:styleId="773">
     <w:name w:val="Lined - Accent 2"/>
-    <w:basedOn w:val="599"/>
+    <w:basedOn w:val="811"/>
     <w:uiPriority w:val="99"/>
     <w:rPr>
       <w:color w:val="404040"/>
@@ -11871,9 +11816,9 @@
       </w:tcPr>
     </w:tblStylePr>
   </w:style>
-  <w:style w:type="table" w:styleId="154">
+  <w:style w:type="table" w:styleId="774">
     <w:name w:val="Lined - Accent 3"/>
-    <w:basedOn w:val="599"/>
+    <w:basedOn w:val="811"/>
     <w:uiPriority w:val="99"/>
     <w:rPr>
       <w:color w:val="404040"/>
@@ -11961,9 +11906,9 @@
       </w:tcPr>
     </w:tblStylePr>
   </w:style>
-  <w:style w:type="table" w:styleId="155">
+  <w:style w:type="table" w:styleId="775">
     <w:name w:val="Lined - Accent 4"/>
-    <w:basedOn w:val="599"/>
+    <w:basedOn w:val="811"/>
     <w:uiPriority w:val="99"/>
     <w:rPr>
       <w:color w:val="404040"/>
@@ -12051,9 +11996,9 @@
       </w:tcPr>
     </w:tblStylePr>
   </w:style>
-  <w:style w:type="table" w:styleId="156">
+  <w:style w:type="table" w:styleId="776">
     <w:name w:val="Lined - Accent 5"/>
-    <w:basedOn w:val="599"/>
+    <w:basedOn w:val="811"/>
     <w:uiPriority w:val="99"/>
     <w:rPr>
       <w:color w:val="404040"/>
@@ -12141,9 +12086,9 @@
       </w:tcPr>
     </w:tblStylePr>
   </w:style>
-  <w:style w:type="table" w:styleId="157">
+  <w:style w:type="table" w:styleId="777">
     <w:name w:val="Lined - Accent 6"/>
-    <w:basedOn w:val="599"/>
+    <w:basedOn w:val="811"/>
     <w:uiPriority w:val="99"/>
     <w:rPr>
       <w:color w:val="404040"/>
@@ -12231,9 +12176,9 @@
       </w:tcPr>
     </w:tblStylePr>
   </w:style>
-  <w:style w:type="table" w:styleId="158">
+  <w:style w:type="table" w:styleId="778">
     <w:name w:val="Bordered &amp; Lined - Accent"/>
-    <w:basedOn w:val="599"/>
+    <w:basedOn w:val="811"/>
     <w:uiPriority w:val="99"/>
     <w:rPr>
       <w:color w:val="404040"/>
@@ -12329,9 +12274,9 @@
       </w:tcPr>
     </w:tblStylePr>
   </w:style>
-  <w:style w:type="table" w:styleId="159">
+  <w:style w:type="table" w:styleId="779">
     <w:name w:val="Bordered &amp; Lined - Accent 1"/>
-    <w:basedOn w:val="599"/>
+    <w:basedOn w:val="811"/>
     <w:uiPriority w:val="99"/>
     <w:rPr>
       <w:color w:val="404040"/>
@@ -12427,9 +12372,9 @@
       </w:tcPr>
     </w:tblStylePr>
   </w:style>
-  <w:style w:type="table" w:styleId="160">
+  <w:style w:type="table" w:styleId="780">
     <w:name w:val="Bordered &amp; Lined - Accent 2"/>
-    <w:basedOn w:val="599"/>
+    <w:basedOn w:val="811"/>
     <w:uiPriority w:val="99"/>
     <w:rPr>
       <w:color w:val="404040"/>
@@ -12525,9 +12470,9 @@
       </w:tcPr>
     </w:tblStylePr>
   </w:style>
-  <w:style w:type="table" w:styleId="161">
+  <w:style w:type="table" w:styleId="781">
     <w:name w:val="Bordered &amp; Lined - Accent 3"/>
-    <w:basedOn w:val="599"/>
+    <w:basedOn w:val="811"/>
     <w:uiPriority w:val="99"/>
     <w:rPr>
       <w:color w:val="404040"/>
@@ -12623,9 +12568,9 @@
       </w:tcPr>
     </w:tblStylePr>
   </w:style>
-  <w:style w:type="table" w:styleId="162">
+  <w:style w:type="table" w:styleId="782">
     <w:name w:val="Bordered &amp; Lined - Accent 4"/>
-    <w:basedOn w:val="599"/>
+    <w:basedOn w:val="811"/>
     <w:uiPriority w:val="99"/>
     <w:rPr>
       <w:color w:val="404040"/>
@@ -12721,9 +12666,9 @@
       </w:tcPr>
     </w:tblStylePr>
   </w:style>
-  <w:style w:type="table" w:styleId="163">
+  <w:style w:type="table" w:styleId="783">
     <w:name w:val="Bordered &amp; Lined - Accent 5"/>
-    <w:basedOn w:val="599"/>
+    <w:basedOn w:val="811"/>
     <w:uiPriority w:val="99"/>
     <w:rPr>
       <w:color w:val="404040"/>
@@ -12819,9 +12764,9 @@
       </w:tcPr>
     </w:tblStylePr>
   </w:style>
-  <w:style w:type="table" w:styleId="164">
+  <w:style w:type="table" w:styleId="784">
     <w:name w:val="Bordered &amp; Lined - Accent 6"/>
-    <w:basedOn w:val="599"/>
+    <w:basedOn w:val="811"/>
     <w:uiPriority w:val="99"/>
     <w:rPr>
       <w:color w:val="404040"/>
@@ -12917,9 +12862,9 @@
       </w:tcPr>
     </w:tblStylePr>
   </w:style>
-  <w:style w:type="table" w:styleId="165">
+  <w:style w:type="table" w:styleId="785">
     <w:name w:val="Bordered"/>
-    <w:basedOn w:val="599"/>
+    <w:basedOn w:val="811"/>
     <w:uiPriority w:val="99"/>
     <w:pPr>
       <w:spacing w:lineRule="auto" w:line="240" w:after="0"/>
@@ -12996,9 +12941,9 @@
       </w:tcPr>
     </w:tblStylePr>
   </w:style>
-  <w:style w:type="table" w:styleId="166">
+  <w:style w:type="table" w:styleId="786">
     <w:name w:val="Bordered - Accent 1"/>
-    <w:basedOn w:val="599"/>
+    <w:basedOn w:val="811"/>
     <w:uiPriority w:val="99"/>
     <w:pPr>
       <w:spacing w:lineRule="auto" w:line="240" w:after="0"/>
@@ -13075,9 +13020,9 @@
       </w:tcPr>
     </w:tblStylePr>
   </w:style>
-  <w:style w:type="table" w:styleId="167">
+  <w:style w:type="table" w:styleId="787">
     <w:name w:val="Bordered - Accent 2"/>
-    <w:basedOn w:val="599"/>
+    <w:basedOn w:val="811"/>
     <w:uiPriority w:val="99"/>
     <w:pPr>
       <w:spacing w:lineRule="auto" w:line="240" w:after="0"/>
@@ -13154,9 +13099,9 @@
       </w:tcPr>
     </w:tblStylePr>
   </w:style>
-  <w:style w:type="table" w:styleId="168">
+  <w:style w:type="table" w:styleId="788">
     <w:name w:val="Bordered - Accent 3"/>
-    <w:basedOn w:val="599"/>
+    <w:basedOn w:val="811"/>
     <w:uiPriority w:val="99"/>
     <w:pPr>
       <w:spacing w:lineRule="auto" w:line="240" w:after="0"/>
@@ -13233,9 +13178,9 @@
       </w:tcPr>
     </w:tblStylePr>
   </w:style>
-  <w:style w:type="table" w:styleId="169">
+  <w:style w:type="table" w:styleId="789">
     <w:name w:val="Bordered - Accent 4"/>
-    <w:basedOn w:val="599"/>
+    <w:basedOn w:val="811"/>
     <w:uiPriority w:val="99"/>
     <w:pPr>
       <w:spacing w:lineRule="auto" w:line="240" w:after="0"/>
@@ -13312,9 +13257,9 @@
       </w:tcPr>
     </w:tblStylePr>
   </w:style>
-  <w:style w:type="table" w:styleId="170">
+  <w:style w:type="table" w:styleId="790">
     <w:name w:val="Bordered - Accent 5"/>
-    <w:basedOn w:val="599"/>
+    <w:basedOn w:val="811"/>
     <w:uiPriority w:val="99"/>
     <w:pPr>
       <w:spacing w:lineRule="auto" w:line="240" w:after="0"/>
@@ -13391,9 +13336,9 @@
       </w:tcPr>
     </w:tblStylePr>
   </w:style>
-  <w:style w:type="table" w:styleId="171">
+  <w:style w:type="table" w:styleId="791">
     <w:name w:val="Bordered - Accent 6"/>
-    <w:basedOn w:val="599"/>
+    <w:basedOn w:val="811"/>
     <w:uiPriority w:val="99"/>
     <w:pPr>
       <w:spacing w:lineRule="auto" w:line="240" w:after="0"/>
@@ -13470,7 +13415,7 @@
       </w:tcPr>
     </w:tblStylePr>
   </w:style>
-  <w:style w:type="character" w:styleId="172">
+  <w:style w:type="character" w:styleId="792">
     <w:name w:val="Hyperlink"/>
     <w:uiPriority w:val="99"/>
     <w:unhideWhenUsed/>
@@ -13479,10 +13424,10 @@
       <w:u w:val="single"/>
     </w:rPr>
   </w:style>
-  <w:style w:type="paragraph" w:styleId="173">
+  <w:style w:type="paragraph" w:styleId="793">
     <w:name w:val="footnote text"/>
-    <w:basedOn w:val="598"/>
-    <w:link w:val="174"/>
+    <w:basedOn w:val="810"/>
+    <w:link w:val="794"/>
     <w:uiPriority w:val="99"/>
     <w:semiHidden/>
     <w:unhideWhenUsed/>
@@ -13493,27 +13438,26 @@
       <w:spacing w:lineRule="auto" w:line="240" w:after="40"/>
     </w:pPr>
   </w:style>
-  <w:style w:type="character" w:styleId="174">
+  <w:style w:type="character" w:styleId="794">
     <w:name w:val="Footnote Text Char"/>
-    <w:link w:val="173"/>
+    <w:link w:val="793"/>
     <w:uiPriority w:val="99"/>
     <w:rPr>
       <w:sz w:val="18"/>
     </w:rPr>
   </w:style>
-  <w:style w:type="character" w:styleId="175">
+  <w:style w:type="character" w:styleId="795">
     <w:name w:val="footnote reference"/>
-    <w:basedOn w:val="9"/>
     <w:uiPriority w:val="99"/>
     <w:unhideWhenUsed/>
     <w:rPr>
       <w:vertAlign w:val="superscript"/>
     </w:rPr>
   </w:style>
-  <w:style w:type="paragraph" w:styleId="176">
+  <w:style w:type="paragraph" w:styleId="796">
     <w:name w:val="endnote text"/>
-    <w:basedOn w:val="598"/>
-    <w:link w:val="177"/>
+    <w:basedOn w:val="810"/>
+    <w:link w:val="797"/>
     <w:uiPriority w:val="99"/>
     <w:semiHidden/>
     <w:unhideWhenUsed/>
@@ -13524,17 +13468,16 @@
       <w:spacing w:lineRule="auto" w:line="240" w:after="0"/>
     </w:pPr>
   </w:style>
-  <w:style w:type="character" w:styleId="177">
+  <w:style w:type="character" w:styleId="797">
     <w:name w:val="Endnote Text Char"/>
-    <w:link w:val="176"/>
+    <w:link w:val="796"/>
     <w:uiPriority w:val="99"/>
     <w:rPr>
       <w:sz w:val="20"/>
     </w:rPr>
   </w:style>
-  <w:style w:type="character" w:styleId="178">
+  <w:style w:type="character" w:styleId="798">
     <w:name w:val="endnote reference"/>
-    <w:basedOn w:val="9"/>
     <w:uiPriority w:val="99"/>
     <w:semiHidden/>
     <w:unhideWhenUsed/>
@@ -13542,10 +13485,10 @@
       <w:vertAlign w:val="superscript"/>
     </w:rPr>
   </w:style>
-  <w:style w:type="paragraph" w:styleId="179">
+  <w:style w:type="paragraph" w:styleId="799">
     <w:name w:val="toc 1"/>
-    <w:basedOn w:val="598"/>
-    <w:next w:val="598"/>
+    <w:basedOn w:val="810"/>
+    <w:next w:val="810"/>
     <w:uiPriority w:val="39"/>
     <w:unhideWhenUsed/>
     <w:pPr>
@@ -13553,10 +13496,10 @@
       <w:spacing w:after="57"/>
     </w:pPr>
   </w:style>
-  <w:style w:type="paragraph" w:styleId="180">
+  <w:style w:type="paragraph" w:styleId="800">
     <w:name w:val="toc 2"/>
-    <w:basedOn w:val="598"/>
-    <w:next w:val="598"/>
+    <w:basedOn w:val="810"/>
+    <w:next w:val="810"/>
     <w:uiPriority w:val="39"/>
     <w:unhideWhenUsed/>
     <w:pPr>
@@ -13564,10 +13507,10 @@
       <w:spacing w:after="57"/>
     </w:pPr>
   </w:style>
-  <w:style w:type="paragraph" w:styleId="181">
+  <w:style w:type="paragraph" w:styleId="801">
     <w:name w:val="toc 3"/>
-    <w:basedOn w:val="598"/>
-    <w:next w:val="598"/>
+    <w:basedOn w:val="810"/>
+    <w:next w:val="810"/>
     <w:uiPriority w:val="39"/>
     <w:unhideWhenUsed/>
     <w:pPr>
@@ -13575,10 +13518,10 @@
       <w:spacing w:after="57"/>
     </w:pPr>
   </w:style>
-  <w:style w:type="paragraph" w:styleId="182">
+  <w:style w:type="paragraph" w:styleId="802">
     <w:name w:val="toc 4"/>
-    <w:basedOn w:val="598"/>
-    <w:next w:val="598"/>
+    <w:basedOn w:val="810"/>
+    <w:next w:val="810"/>
     <w:uiPriority w:val="39"/>
     <w:unhideWhenUsed/>
     <w:pPr>
@@ -13586,10 +13529,10 @@
       <w:spacing w:after="57"/>
     </w:pPr>
   </w:style>
-  <w:style w:type="paragraph" w:styleId="183">
+  <w:style w:type="paragraph" w:styleId="803">
     <w:name w:val="toc 5"/>
-    <w:basedOn w:val="598"/>
-    <w:next w:val="598"/>
+    <w:basedOn w:val="810"/>
+    <w:next w:val="810"/>
     <w:uiPriority w:val="39"/>
     <w:unhideWhenUsed/>
     <w:pPr>
@@ -13597,10 +13540,10 @@
       <w:spacing w:after="57"/>
     </w:pPr>
   </w:style>
-  <w:style w:type="paragraph" w:styleId="184">
+  <w:style w:type="paragraph" w:styleId="804">
     <w:name w:val="toc 6"/>
-    <w:basedOn w:val="598"/>
-    <w:next w:val="598"/>
+    <w:basedOn w:val="810"/>
+    <w:next w:val="810"/>
     <w:uiPriority w:val="39"/>
     <w:unhideWhenUsed/>
     <w:pPr>
@@ -13608,10 +13551,10 @@
       <w:spacing w:after="57"/>
     </w:pPr>
   </w:style>
-  <w:style w:type="paragraph" w:styleId="185">
+  <w:style w:type="paragraph" w:styleId="805">
     <w:name w:val="toc 7"/>
-    <w:basedOn w:val="598"/>
-    <w:next w:val="598"/>
+    <w:basedOn w:val="810"/>
+    <w:next w:val="810"/>
     <w:uiPriority w:val="39"/>
     <w:unhideWhenUsed/>
     <w:pPr>
@@ -13619,10 +13562,10 @@
       <w:spacing w:after="57"/>
     </w:pPr>
   </w:style>
-  <w:style w:type="paragraph" w:styleId="186">
+  <w:style w:type="paragraph" w:styleId="806">
     <w:name w:val="toc 8"/>
-    <w:basedOn w:val="598"/>
-    <w:next w:val="598"/>
+    <w:basedOn w:val="810"/>
+    <w:next w:val="810"/>
     <w:uiPriority w:val="39"/>
     <w:unhideWhenUsed/>
     <w:pPr>
@@ -13630,10 +13573,10 @@
       <w:spacing w:after="57"/>
     </w:pPr>
   </w:style>
-  <w:style w:type="paragraph" w:styleId="187">
+  <w:style w:type="paragraph" w:styleId="807">
     <w:name w:val="toc 9"/>
-    <w:basedOn w:val="598"/>
-    <w:next w:val="598"/>
+    <w:basedOn w:val="810"/>
+    <w:next w:val="810"/>
     <w:uiPriority w:val="39"/>
     <w:unhideWhenUsed/>
     <w:pPr>
@@ -13641,26 +13584,26 @@
       <w:spacing w:after="57"/>
     </w:pPr>
   </w:style>
-  <w:style w:type="paragraph" w:styleId="188">
+  <w:style w:type="paragraph" w:styleId="808">
     <w:name w:val="TOC Heading"/>
     <w:uiPriority w:val="39"/>
     <w:unhideWhenUsed/>
   </w:style>
-  <w:style w:type="paragraph" w:styleId="189">
+  <w:style w:type="paragraph" w:styleId="809">
     <w:name w:val="table of figures"/>
-    <w:basedOn w:val="598"/>
-    <w:next w:val="598"/>
+    <w:basedOn w:val="810"/>
+    <w:next w:val="810"/>
     <w:uiPriority w:val="99"/>
     <w:unhideWhenUsed/>
     <w:pPr>
       <w:spacing w:after="0" w:afterAutospacing="0"/>
     </w:pPr>
   </w:style>
-  <w:style w:type="paragraph" w:styleId="598" w:default="1">
+  <w:style w:type="paragraph" w:styleId="810" w:default="1">
     <w:name w:val="Normal"/>
     <w:qFormat/>
   </w:style>
-  <w:style w:type="table" w:styleId="599" w:default="1">
+  <w:style w:type="table" w:styleId="811" w:default="1">
     <w:name w:val="Normal Table"/>
     <w:uiPriority w:val="99"/>
     <w:semiHidden/>
@@ -13675,24 +13618,24 @@
       </w:tblCellMar>
     </w:tblPr>
   </w:style>
-  <w:style w:type="numbering" w:styleId="600" w:default="1">
+  <w:style w:type="numbering" w:styleId="812" w:default="1">
     <w:name w:val="No List"/>
     <w:uiPriority w:val="99"/>
     <w:semiHidden/>
     <w:unhideWhenUsed/>
   </w:style>
-  <w:style w:type="paragraph" w:styleId="601">
+  <w:style w:type="paragraph" w:styleId="813">
     <w:name w:val="No Spacing"/>
-    <w:basedOn w:val="598"/>
+    <w:basedOn w:val="810"/>
     <w:qFormat/>
     <w:uiPriority w:val="1"/>
     <w:pPr>
       <w:spacing w:lineRule="auto" w:line="240" w:after="0"/>
     </w:pPr>
   </w:style>
-  <w:style w:type="paragraph" w:styleId="602">
+  <w:style w:type="paragraph" w:styleId="814">
     <w:name w:val="List Paragraph"/>
-    <w:basedOn w:val="598"/>
+    <w:basedOn w:val="810"/>
     <w:qFormat/>
     <w:uiPriority w:val="34"/>
     <w:pPr>
@@ -13700,7 +13643,7 @@
       <w:ind w:left="720"/>
     </w:pPr>
   </w:style>
-  <w:style w:type="character" w:styleId="607" w:default="1">
+  <w:style w:type="character" w:styleId="815" w:default="1">
     <w:name w:val="Default Paragraph Font"/>
     <w:uiPriority w:val="1"/>
     <w:semiHidden/>

</xml_diff>